<commit_message>
Major updates to R-INLA forest composition and structure
</commit_message>
<xml_diff>
--- a/Aim2/manuscript/Manuscript_FRP-CBI.docx
+++ b/Aim2/manuscript/Manuscript_FRP-CBI.docx
@@ -2968,7 +2968,19 @@
         <w:rPr>
           <w:rFonts w:ascii="Times New Roman" w:eastAsia="Times New Roman" w:hAnsi="Times New Roman" w:cs="Times New Roman"/>
         </w:rPr>
-        <w:t xml:space="preserve"> the bias-corrected CBI for analysis as this metric adjusts values at the extreme low</w:t>
+        <w:t xml:space="preserve"> the bias-corrected CBI</w:t>
+      </w:r>
+      <w:r>
+        <w:rPr>
+          <w:rFonts w:ascii="Times New Roman" w:eastAsia="Times New Roman" w:hAnsi="Times New Roman" w:cs="Times New Roman"/>
+        </w:rPr>
+        <w:t xml:space="preserve"> (CBIbc)</w:t>
+      </w:r>
+      <w:r>
+        <w:rPr>
+          <w:rFonts w:ascii="Times New Roman" w:eastAsia="Times New Roman" w:hAnsi="Times New Roman" w:cs="Times New Roman"/>
+        </w:rPr>
+        <w:t xml:space="preserve"> for analysis as this metric adjusts values at the extreme low</w:t>
       </w:r>
       <w:r>
         <w:rPr>
@@ -3016,7 +3028,19 @@
         <w:rPr>
           <w:rFonts w:ascii="Times New Roman" w:eastAsia="Times New Roman" w:hAnsi="Times New Roman" w:cs="Times New Roman"/>
         </w:rPr>
-        <w:t xml:space="preserve">. We calculated zonal statistics of CBI within </w:t>
+        <w:t>. We calculated zonal statistics of CBI</w:t>
+      </w:r>
+      <w:r>
+        <w:rPr>
+          <w:rFonts w:ascii="Times New Roman" w:eastAsia="Times New Roman" w:hAnsi="Times New Roman" w:cs="Times New Roman"/>
+        </w:rPr>
+        <w:t>bc</w:t>
+      </w:r>
+      <w:r>
+        <w:rPr>
+          <w:rFonts w:ascii="Times New Roman" w:eastAsia="Times New Roman" w:hAnsi="Times New Roman" w:cs="Times New Roman"/>
+        </w:rPr>
+        <w:t xml:space="preserve"> within </w:t>
       </w:r>
       <w:r>
         <w:rPr>
@@ -3089,7 +3113,19 @@
         <w:rPr>
           <w:rFonts w:ascii="Times New Roman" w:eastAsia="Times New Roman" w:hAnsi="Times New Roman" w:cs="Times New Roman"/>
         </w:rPr>
-        <w:t xml:space="preserve"> percentile CBI which emphasizes </w:t>
+        <w:t xml:space="preserve"> percentile CBI</w:t>
+      </w:r>
+      <w:r>
+        <w:rPr>
+          <w:rFonts w:ascii="Times New Roman" w:eastAsia="Times New Roman" w:hAnsi="Times New Roman" w:cs="Times New Roman"/>
+        </w:rPr>
+        <w:t>bc</w:t>
+      </w:r>
+      <w:r>
+        <w:rPr>
+          <w:rFonts w:ascii="Times New Roman" w:eastAsia="Times New Roman" w:hAnsi="Times New Roman" w:cs="Times New Roman"/>
+        </w:rPr>
+        <w:t xml:space="preserve"> which emphasizes </w:t>
       </w:r>
       <w:r>
         <w:rPr>
@@ -5589,7 +5625,31 @@
         <w:rPr>
           <w:rFonts w:ascii="Times New Roman" w:eastAsia="Times New Roman" w:hAnsi="Times New Roman" w:cs="Times New Roman"/>
         </w:rPr>
-        <w:t xml:space="preserve">To assess the influence of forest composition and structure on FRP and CBI, we fit Bayesian hierarchical spatial models using the Integrated Nested Laplace Approximation (INLA) framework, implemented in </w:t>
+        <w:t>To assess the influence of forest composition and structure on FRP</w:t>
+      </w:r>
+      <w:r>
+        <w:rPr>
+          <w:rFonts w:ascii="Times New Roman" w:eastAsia="Times New Roman" w:hAnsi="Times New Roman" w:cs="Times New Roman"/>
+        </w:rPr>
+        <w:t>c</w:t>
+      </w:r>
+      <w:r>
+        <w:rPr>
+          <w:rFonts w:ascii="Times New Roman" w:eastAsia="Times New Roman" w:hAnsi="Times New Roman" w:cs="Times New Roman"/>
+        </w:rPr>
+        <w:t xml:space="preserve"> and CBI</w:t>
+      </w:r>
+      <w:r>
+        <w:rPr>
+          <w:rFonts w:ascii="Times New Roman" w:eastAsia="Times New Roman" w:hAnsi="Times New Roman" w:cs="Times New Roman"/>
+        </w:rPr>
+        <w:t>bc</w:t>
+      </w:r>
+      <w:r>
+        <w:rPr>
+          <w:rFonts w:ascii="Times New Roman" w:eastAsia="Times New Roman" w:hAnsi="Times New Roman" w:cs="Times New Roman"/>
+        </w:rPr>
+        <w:t xml:space="preserve">, we fit Bayesian hierarchical spatial models using the Integrated Nested Laplace Approximation (INLA) framework, implemented in </w:t>
       </w:r>
       <w:r>
         <w:rPr>
@@ -5765,13 +5825,13 @@
         <w:rPr>
           <w:rFonts w:ascii="Times New Roman" w:eastAsia="Times New Roman" w:hAnsi="Times New Roman" w:cs="Times New Roman"/>
         </w:rPr>
-        <w:t xml:space="preserve">cumulative </w:t>
-      </w:r>
-      <w:r>
-        <w:rPr>
-          <w:rFonts w:ascii="Times New Roman" w:eastAsia="Times New Roman" w:hAnsi="Times New Roman" w:cs="Times New Roman"/>
-        </w:rPr>
-        <w:t xml:space="preserve">FRP and </w:t>
+        <w:t>FRPc</w:t>
+      </w:r>
+      <w:r>
+        <w:rPr>
+          <w:rFonts w:ascii="Times New Roman" w:eastAsia="Times New Roman" w:hAnsi="Times New Roman" w:cs="Times New Roman"/>
+        </w:rPr>
+        <w:t xml:space="preserve"> and </w:t>
       </w:r>
       <w:r>
         <w:rPr>
@@ -5796,6 +5856,12 @@
         <w:rPr>
           <w:rFonts w:ascii="Times New Roman" w:eastAsia="Times New Roman" w:hAnsi="Times New Roman" w:cs="Times New Roman"/>
         </w:rPr>
+        <w:t>bc</w:t>
+      </w:r>
+      <w:r>
+        <w:rPr>
+          <w:rFonts w:ascii="Times New Roman" w:eastAsia="Times New Roman" w:hAnsi="Times New Roman" w:cs="Times New Roman"/>
+        </w:rPr>
         <w:t xml:space="preserve"> to address three primary </w:t>
       </w:r>
       <w:r>
@@ -5892,7 +5958,19 @@
         <w:rPr>
           <w:rFonts w:ascii="Times New Roman" w:eastAsia="Times New Roman" w:hAnsi="Times New Roman" w:cs="Times New Roman"/>
         </w:rPr>
-        <w:t>FRP and CBI</w:t>
+        <w:t>fire heat</w:t>
+      </w:r>
+      <w:r>
+        <w:rPr>
+          <w:rFonts w:ascii="Times New Roman" w:eastAsia="Times New Roman" w:hAnsi="Times New Roman" w:cs="Times New Roman"/>
+        </w:rPr>
+        <w:t xml:space="preserve"> and </w:t>
+      </w:r>
+      <w:r>
+        <w:rPr>
+          <w:rFonts w:ascii="Times New Roman" w:eastAsia="Times New Roman" w:hAnsi="Times New Roman" w:cs="Times New Roman"/>
+        </w:rPr>
+        <w:t>burn severity</w:t>
       </w:r>
       <w:r>
         <w:rPr>
@@ -5935,7 +6013,31 @@
         <w:rPr>
           <w:rFonts w:ascii="Times New Roman" w:eastAsia="Times New Roman" w:hAnsi="Times New Roman" w:cs="Times New Roman"/>
         </w:rPr>
-        <w:t xml:space="preserve"> FRP and CBI, and 3) </w:t>
+        <w:t xml:space="preserve"> FRP</w:t>
+      </w:r>
+      <w:r>
+        <w:rPr>
+          <w:rFonts w:ascii="Times New Roman" w:eastAsia="Times New Roman" w:hAnsi="Times New Roman" w:cs="Times New Roman"/>
+        </w:rPr>
+        <w:t>c</w:t>
+      </w:r>
+      <w:r>
+        <w:rPr>
+          <w:rFonts w:ascii="Times New Roman" w:eastAsia="Times New Roman" w:hAnsi="Times New Roman" w:cs="Times New Roman"/>
+        </w:rPr>
+        <w:t xml:space="preserve"> and CBI</w:t>
+      </w:r>
+      <w:r>
+        <w:rPr>
+          <w:rFonts w:ascii="Times New Roman" w:eastAsia="Times New Roman" w:hAnsi="Times New Roman" w:cs="Times New Roman"/>
+        </w:rPr>
+        <w:t>bc</w:t>
+      </w:r>
+      <w:r>
+        <w:rPr>
+          <w:rFonts w:ascii="Times New Roman" w:eastAsia="Times New Roman" w:hAnsi="Times New Roman" w:cs="Times New Roman"/>
+        </w:rPr>
+        <w:t xml:space="preserve">, and 3) </w:t>
       </w:r>
       <w:r>
         <w:rPr>
@@ -5953,49 +6055,7 @@
         <w:rPr>
           <w:rFonts w:ascii="Times New Roman" w:eastAsia="Times New Roman" w:hAnsi="Times New Roman" w:cs="Times New Roman"/>
         </w:rPr>
-        <w:t>the influence of</w:t>
-      </w:r>
-      <w:r>
-        <w:rPr>
-          <w:rFonts w:ascii="Times New Roman" w:eastAsia="Times New Roman" w:hAnsi="Times New Roman" w:cs="Times New Roman"/>
-        </w:rPr>
-        <w:t xml:space="preserve"> aspen </w:t>
-      </w:r>
-      <w:r>
-        <w:rPr>
-          <w:rFonts w:ascii="Times New Roman" w:eastAsia="Times New Roman" w:hAnsi="Times New Roman" w:cs="Times New Roman"/>
-        </w:rPr>
-        <w:t xml:space="preserve">dominance on moderating </w:t>
-      </w:r>
-      <w:r>
-        <w:rPr>
-          <w:rFonts w:ascii="Times New Roman" w:eastAsia="Times New Roman" w:hAnsi="Times New Roman" w:cs="Times New Roman"/>
-        </w:rPr>
-        <w:t>FRP and CBI</w:t>
-      </w:r>
-      <w:r>
-        <w:rPr>
-          <w:rFonts w:ascii="Times New Roman" w:eastAsia="Times New Roman" w:hAnsi="Times New Roman" w:cs="Times New Roman"/>
-        </w:rPr>
-        <w:t xml:space="preserve"> </w:t>
-      </w:r>
-      <w:r>
-        <w:rPr>
-          <w:rFonts w:ascii="Times New Roman" w:eastAsia="Times New Roman" w:hAnsi="Times New Roman" w:cs="Times New Roman"/>
-        </w:rPr>
-        <w:t xml:space="preserve">and how this </w:t>
-      </w:r>
-      <w:r>
-        <w:rPr>
-          <w:rFonts w:ascii="Times New Roman" w:eastAsia="Times New Roman" w:hAnsi="Times New Roman" w:cs="Times New Roman"/>
-        </w:rPr>
-        <w:t>effect is mediated by fire weather.</w:t>
-      </w:r>
-      <w:r>
-        <w:rPr>
-          <w:rFonts w:ascii="Times New Roman" w:eastAsia="Times New Roman" w:hAnsi="Times New Roman" w:cs="Times New Roman"/>
-        </w:rPr>
-        <w:t xml:space="preserve"> </w:t>
+        <w:t>how these relationships are mediated by VPD.</w:t>
       </w:r>
     </w:p>
     <w:p>
@@ -6009,19 +6069,13 @@
         <w:rPr>
           <w:rFonts w:ascii="Times New Roman" w:eastAsia="Times New Roman" w:hAnsi="Times New Roman" w:cs="Times New Roman"/>
         </w:rPr>
-        <w:t xml:space="preserve">For </w:t>
-      </w:r>
-      <w:r>
-        <w:rPr>
-          <w:rFonts w:ascii="Times New Roman" w:eastAsia="Times New Roman" w:hAnsi="Times New Roman" w:cs="Times New Roman"/>
-        </w:rPr>
-        <w:t>aims</w:t>
-      </w:r>
-      <w:r>
-        <w:rPr>
-          <w:rFonts w:ascii="Times New Roman" w:eastAsia="Times New Roman" w:hAnsi="Times New Roman" w:cs="Times New Roman"/>
-        </w:rPr>
-        <w:t xml:space="preserve"> (1) and (2) we fit </w:t>
+        <w:t>We</w:t>
+      </w:r>
+      <w:r>
+        <w:rPr>
+          <w:rFonts w:ascii="Times New Roman" w:eastAsia="Times New Roman" w:hAnsi="Times New Roman" w:cs="Times New Roman"/>
+        </w:rPr>
+        <w:t xml:space="preserve"> fit </w:t>
       </w:r>
       <w:r>
         <w:rPr>
@@ -6045,20 +6099,25 @@
         <w:rPr>
           <w:rFonts w:ascii="Times New Roman" w:eastAsia="Times New Roman" w:hAnsi="Times New Roman" w:cs="Times New Roman"/>
         </w:rPr>
-        <w:t xml:space="preserve"> for cumulative FRP and 90</w:t>
-      </w:r>
-      <w:r>
-        <w:rPr>
-          <w:rFonts w:ascii="Times New Roman" w:eastAsia="Times New Roman" w:hAnsi="Times New Roman" w:cs="Times New Roman"/>
-          <w:vertAlign w:val="superscript"/>
-        </w:rPr>
-        <w:t>th</w:t>
-      </w:r>
-      <w:r>
-        <w:rPr>
-          <w:rFonts w:ascii="Times New Roman" w:eastAsia="Times New Roman" w:hAnsi="Times New Roman" w:cs="Times New Roman"/>
-        </w:rPr>
-        <w:t xml:space="preserve"> percentile CBI</w:t>
+        <w:t xml:space="preserve"> for </w:t>
+      </w:r>
+      <w:r>
+        <w:rPr>
+          <w:rFonts w:ascii="Times New Roman" w:eastAsia="Times New Roman" w:hAnsi="Times New Roman" w:cs="Times New Roman"/>
+        </w:rPr>
+        <w:t>FRPc</w:t>
+      </w:r>
+      <w:r>
+        <w:rPr>
+          <w:rFonts w:ascii="Times New Roman" w:eastAsia="Times New Roman" w:hAnsi="Times New Roman" w:cs="Times New Roman"/>
+        </w:rPr>
+        <w:t xml:space="preserve"> and CBI</w:t>
+      </w:r>
+      <w:r>
+        <w:rPr>
+          <w:rFonts w:ascii="Times New Roman" w:eastAsia="Times New Roman" w:hAnsi="Times New Roman" w:cs="Times New Roman"/>
+        </w:rPr>
+        <w:t>bc</w:t>
       </w:r>
       <w:r>
         <w:rPr>
@@ -6278,7 +6337,31 @@
         <w:rPr>
           <w:rFonts w:ascii="Times New Roman" w:eastAsia="Times New Roman" w:hAnsi="Times New Roman" w:cs="Times New Roman"/>
         </w:rPr>
-        <w:t>fixed effects for topography and day-of-burn fire weather.</w:t>
+        <w:t xml:space="preserve">fixed effects for </w:t>
+      </w:r>
+      <w:r>
+        <w:rPr>
+          <w:rFonts w:ascii="Times New Roman" w:eastAsia="Times New Roman" w:hAnsi="Times New Roman" w:cs="Times New Roman"/>
+        </w:rPr>
+        <w:t xml:space="preserve">gridcell </w:t>
+      </w:r>
+      <w:r>
+        <w:rPr>
+          <w:rFonts w:ascii="Times New Roman" w:eastAsia="Times New Roman" w:hAnsi="Times New Roman" w:cs="Times New Roman"/>
+        </w:rPr>
+        <w:t>topography and day-of-burn fire weather</w:t>
+      </w:r>
+      <w:r>
+        <w:rPr>
+          <w:rFonts w:ascii="Times New Roman" w:eastAsia="Times New Roman" w:hAnsi="Times New Roman" w:cs="Times New Roman"/>
+        </w:rPr>
+        <w:t xml:space="preserve"> (Table SX)</w:t>
+      </w:r>
+      <w:r>
+        <w:rPr>
+          <w:rFonts w:ascii="Times New Roman" w:eastAsia="Times New Roman" w:hAnsi="Times New Roman" w:cs="Times New Roman"/>
+        </w:rPr>
+        <w:t>.</w:t>
       </w:r>
       <w:r>
         <w:rPr>
@@ -6296,32 +6379,44 @@
         <w:rPr>
           <w:rFonts w:ascii="Times New Roman" w:eastAsia="Times New Roman" w:hAnsi="Times New Roman" w:cs="Times New Roman"/>
         </w:rPr>
-        <w:t xml:space="preserve">Only species which </w:t>
+        <w:t>Only species which contributed to at least 10% of the total live basal area</w:t>
+      </w:r>
+      <w:r>
+        <w:rPr>
+          <w:rFonts w:ascii="Times New Roman" w:eastAsia="Times New Roman" w:hAnsi="Times New Roman" w:cs="Times New Roman"/>
+        </w:rPr>
+        <w:t xml:space="preserve"> or total live abundance</w:t>
+      </w:r>
+      <w:r>
+        <w:rPr>
+          <w:rFonts w:ascii="Times New Roman" w:eastAsia="Times New Roman" w:hAnsi="Times New Roman" w:cs="Times New Roman"/>
+        </w:rPr>
+        <w:t xml:space="preserve"> </w:t>
+      </w:r>
+      <w:r>
+        <w:rPr>
+          <w:rFonts w:ascii="Times New Roman" w:eastAsia="Times New Roman" w:hAnsi="Times New Roman" w:cs="Times New Roman"/>
+        </w:rPr>
+        <w:t>(TPP)</w:t>
+      </w:r>
+      <w:r>
+        <w:rPr>
+          <w:rFonts w:ascii="Times New Roman" w:eastAsia="Times New Roman" w:hAnsi="Times New Roman" w:cs="Times New Roman"/>
+        </w:rPr>
+        <w:t xml:space="preserve"> in a gridcell</w:t>
+      </w:r>
+      <w:r>
+        <w:rPr>
+          <w:rFonts w:ascii="Times New Roman" w:eastAsia="Times New Roman" w:hAnsi="Times New Roman" w:cs="Times New Roman"/>
+        </w:rPr>
+        <w:t xml:space="preserve"> were retained to address potential noise </w:t>
       </w:r>
       <w:r>
         <w:rPr>
           <w:rFonts w:ascii="Times New Roman" w:eastAsia="Times New Roman" w:hAnsi="Times New Roman" w:cs="Times New Roman"/>
         </w:rPr>
         <w:lastRenderedPageBreak/>
-        <w:t>contributed to at least 10% of the total live basal area</w:t>
-      </w:r>
-      <w:r>
-        <w:rPr>
-          <w:rFonts w:ascii="Times New Roman" w:eastAsia="Times New Roman" w:hAnsi="Times New Roman" w:cs="Times New Roman"/>
-        </w:rPr>
-        <w:t xml:space="preserve"> or total live abundance</w:t>
-      </w:r>
-      <w:r>
-        <w:rPr>
-          <w:rFonts w:ascii="Times New Roman" w:eastAsia="Times New Roman" w:hAnsi="Times New Roman" w:cs="Times New Roman"/>
-        </w:rPr>
-        <w:t xml:space="preserve"> in a gridcell</w:t>
-      </w:r>
-      <w:r>
-        <w:rPr>
-          <w:rFonts w:ascii="Times New Roman" w:eastAsia="Times New Roman" w:hAnsi="Times New Roman" w:cs="Times New Roman"/>
-        </w:rPr>
-        <w:t xml:space="preserve"> were retained to address potential noise in the forest inventory data. </w:t>
+        <w:t xml:space="preserve">in the forest inventory data. </w:t>
       </w:r>
       <w:r>
         <w:rPr>
@@ -6785,7 +6880,7 @@
         <w:rPr>
           <w:rFonts w:ascii="Times New Roman" w:eastAsia="Times New Roman" w:hAnsi="Times New Roman" w:cs="Times New Roman"/>
         </w:rPr>
-        <w:t xml:space="preserve">overlap percentage, and the proportion of daytime </w:t>
+        <w:t xml:space="preserve">overlap percentage and the proportion of daytime </w:t>
       </w:r>
       <w:r>
         <w:rPr>
@@ -6822,7 +6917,13 @@
         <w:rPr>
           <w:rFonts w:ascii="Times New Roman" w:eastAsia="Times New Roman" w:hAnsi="Times New Roman" w:cs="Times New Roman"/>
         </w:rPr>
-        <w:t>For all models, we also included a covariate for the log-scaled final fire size</w:t>
+        <w:t xml:space="preserve">For all models, we also included a covariate for the log-scaled </w:t>
+      </w:r>
+      <w:r>
+        <w:rPr>
+          <w:rFonts w:ascii="Times New Roman" w:eastAsia="Times New Roman" w:hAnsi="Times New Roman" w:cs="Times New Roman"/>
+        </w:rPr>
+        <w:t>burned area</w:t>
       </w:r>
       <w:r>
         <w:rPr>
@@ -6872,6 +6973,92 @@
           <w:rFonts w:ascii="Times New Roman" w:eastAsia="Times New Roman" w:hAnsi="Times New Roman" w:cs="Times New Roman"/>
         </w:rPr>
         <w:t xml:space="preserve">. </w:t>
+      </w:r>
+      <w:r>
+        <w:rPr>
+          <w:rFonts w:ascii="Times New Roman" w:eastAsia="Times New Roman" w:hAnsi="Times New Roman" w:cs="Times New Roman"/>
+        </w:rPr>
+        <w:t xml:space="preserve">Other fixed effects included </w:t>
+      </w:r>
+      <w:r>
+        <w:rPr>
+          <w:rFonts w:ascii="Times New Roman" w:eastAsia="Times New Roman" w:hAnsi="Times New Roman" w:cs="Times New Roman"/>
+        </w:rPr>
+        <w:t xml:space="preserve">a gridcell distance to fire edge, </w:t>
+      </w:r>
+      <w:r>
+        <w:rPr>
+          <w:rFonts w:ascii="Times New Roman" w:eastAsia="Times New Roman" w:hAnsi="Times New Roman" w:cs="Times New Roman"/>
+        </w:rPr>
+        <w:t>the gridcell forest canopy percent,</w:t>
+      </w:r>
+      <w:r>
+        <w:rPr>
+          <w:rFonts w:ascii="Times New Roman" w:eastAsia="Times New Roman" w:hAnsi="Times New Roman" w:cs="Times New Roman"/>
+        </w:rPr>
+        <w:t xml:space="preserve"> </w:t>
+      </w:r>
+      <w:r>
+        <w:rPr>
+          <w:rFonts w:ascii="Times New Roman" w:eastAsia="Times New Roman" w:hAnsi="Times New Roman" w:cs="Times New Roman"/>
+        </w:rPr>
+        <w:t>diversity of species contributing to the total live basal area (H-BA),</w:t>
+      </w:r>
+      <w:r>
+        <w:rPr>
+          <w:rFonts w:ascii="Times New Roman" w:eastAsia="Times New Roman" w:hAnsi="Times New Roman" w:cs="Times New Roman"/>
+        </w:rPr>
+        <w:t xml:space="preserve"> total live and dead </w:t>
+      </w:r>
+      <w:r>
+        <w:rPr>
+          <w:rFonts w:ascii="Times New Roman" w:eastAsia="Times New Roman" w:hAnsi="Times New Roman" w:cs="Times New Roman"/>
+        </w:rPr>
+        <w:t>tree abundance (</w:t>
+      </w:r>
+      <w:r>
+        <w:rPr>
+          <w:rFonts w:ascii="Times New Roman" w:eastAsia="Times New Roman" w:hAnsi="Times New Roman" w:cs="Times New Roman"/>
+        </w:rPr>
+        <w:t>TPP</w:t>
+      </w:r>
+      <w:r>
+        <w:rPr>
+          <w:rFonts w:ascii="Times New Roman" w:eastAsia="Times New Roman" w:hAnsi="Times New Roman" w:cs="Times New Roman"/>
+        </w:rPr>
+        <w:t>)</w:t>
+      </w:r>
+      <w:r>
+        <w:rPr>
+          <w:rFonts w:ascii="Times New Roman" w:eastAsia="Times New Roman" w:hAnsi="Times New Roman" w:cs="Times New Roman"/>
+        </w:rPr>
+        <w:t xml:space="preserve">, </w:t>
+      </w:r>
+      <w:r>
+        <w:rPr>
+          <w:rFonts w:ascii="Times New Roman" w:eastAsia="Times New Roman" w:hAnsi="Times New Roman" w:cs="Times New Roman"/>
+        </w:rPr>
+        <w:t>topography, and fire weather (</w:t>
+      </w:r>
+      <w:r>
+        <w:rPr>
+          <w:rFonts w:ascii="Times New Roman" w:eastAsia="Times New Roman" w:hAnsi="Times New Roman" w:cs="Times New Roman"/>
+          <w:b/>
+          <w:bCs/>
+        </w:rPr>
+        <w:t>Table SX</w:t>
+      </w:r>
+      <w:r>
+        <w:rPr>
+          <w:rFonts w:ascii="Times New Roman" w:eastAsia="Times New Roman" w:hAnsi="Times New Roman" w:cs="Times New Roman"/>
+        </w:rPr>
+        <w:t>).</w:t>
+      </w:r>
+      <w:r>
+        <w:rPr>
+          <w:rFonts w:ascii="Times New Roman" w:eastAsia="Times New Roman" w:hAnsi="Times New Roman" w:cs="Times New Roman"/>
+        </w:rPr>
+        <w:t xml:space="preserve"> </w:t>
       </w:r>
       <w:r>
         <w:rPr>
@@ -7035,7 +7222,19 @@
         <w:rPr>
           <w:rFonts w:ascii="Times New Roman" w:eastAsia="Times New Roman" w:hAnsi="Times New Roman" w:cs="Times New Roman"/>
         </w:rPr>
-        <w:t>. We developed a spatial mesh for the Southern Rockies designed to reflect the expected within-fire spatial process and minimize the influence of between-fire dependence</w:t>
+        <w:t xml:space="preserve">. We developed a spatial mesh for the Southern Rockies designed to reflect the expected within-fire spatial </w:t>
+      </w:r>
+      <w:r>
+        <w:rPr>
+          <w:rFonts w:ascii="Times New Roman" w:eastAsia="Times New Roman" w:hAnsi="Times New Roman" w:cs="Times New Roman"/>
+        </w:rPr>
+        <w:t>dependence</w:t>
+      </w:r>
+      <w:r>
+        <w:rPr>
+          <w:rFonts w:ascii="Times New Roman" w:eastAsia="Times New Roman" w:hAnsi="Times New Roman" w:cs="Times New Roman"/>
+        </w:rPr>
+        <w:t xml:space="preserve"> and minimize the influence of between-fire dependence</w:t>
       </w:r>
       <w:r>
         <w:rPr>
@@ -7122,20 +7321,31 @@
         <w:rPr>
           <w:rFonts w:ascii="Times New Roman" w:eastAsia="Times New Roman" w:hAnsi="Times New Roman" w:cs="Times New Roman"/>
         </w:rPr>
-        <w:t>mean spatial range was estimated for both cumulative FRP and 90</w:t>
-      </w:r>
-      <w:r>
-        <w:rPr>
-          <w:rFonts w:ascii="Times New Roman" w:eastAsia="Times New Roman" w:hAnsi="Times New Roman" w:cs="Times New Roman"/>
-          <w:vertAlign w:val="superscript"/>
-        </w:rPr>
-        <w:t>th</w:t>
-      </w:r>
-      <w:r>
-        <w:rPr>
-          <w:rFonts w:ascii="Times New Roman" w:eastAsia="Times New Roman" w:hAnsi="Times New Roman" w:cs="Times New Roman"/>
-        </w:rPr>
-        <w:t xml:space="preserve"> percentile CBI (</w:t>
+        <w:t xml:space="preserve">mean spatial range was estimated for both </w:t>
+      </w:r>
+      <w:r>
+        <w:rPr>
+          <w:rFonts w:ascii="Times New Roman" w:eastAsia="Times New Roman" w:hAnsi="Times New Roman" w:cs="Times New Roman"/>
+        </w:rPr>
+        <w:t>FRPc</w:t>
+      </w:r>
+      <w:r>
+        <w:rPr>
+          <w:rFonts w:ascii="Times New Roman" w:eastAsia="Times New Roman" w:hAnsi="Times New Roman" w:cs="Times New Roman"/>
+        </w:rPr>
+        <w:t xml:space="preserve"> and </w:t>
+      </w:r>
+      <w:r>
+        <w:rPr>
+          <w:rFonts w:ascii="Times New Roman" w:eastAsia="Times New Roman" w:hAnsi="Times New Roman" w:cs="Times New Roman"/>
+        </w:rPr>
+        <w:t>CBIbc</w:t>
+      </w:r>
+      <w:r>
+        <w:rPr>
+          <w:rFonts w:ascii="Times New Roman" w:eastAsia="Times New Roman" w:hAnsi="Times New Roman" w:cs="Times New Roman"/>
+        </w:rPr>
+        <w:t xml:space="preserve"> (</w:t>
       </w:r>
       <w:r>
         <w:rPr>
@@ -7238,26 +7448,25 @@
         <w:rPr>
           <w:rFonts w:ascii="Times New Roman" w:eastAsia="Times New Roman" w:hAnsi="Times New Roman" w:cs="Times New Roman"/>
         </w:rPr>
-        <w:t>cumulative</w:t>
-      </w:r>
-      <w:r>
-        <w:rPr>
-          <w:rFonts w:ascii="Times New Roman" w:eastAsia="Times New Roman" w:hAnsi="Times New Roman" w:cs="Times New Roman"/>
-        </w:rPr>
-        <w:t xml:space="preserve"> FRP and 90</w:t>
-      </w:r>
-      <w:r>
-        <w:rPr>
-          <w:rFonts w:ascii="Times New Roman" w:eastAsia="Times New Roman" w:hAnsi="Times New Roman" w:cs="Times New Roman"/>
-          <w:vertAlign w:val="superscript"/>
-        </w:rPr>
-        <w:t>th</w:t>
-      </w:r>
-      <w:r>
-        <w:rPr>
-          <w:rFonts w:ascii="Times New Roman" w:eastAsia="Times New Roman" w:hAnsi="Times New Roman" w:cs="Times New Roman"/>
-        </w:rPr>
-        <w:t xml:space="preserve"> percentile CBI </w:t>
+        <w:t>FRPc</w:t>
+      </w:r>
+      <w:r>
+        <w:rPr>
+          <w:rFonts w:ascii="Times New Roman" w:eastAsia="Times New Roman" w:hAnsi="Times New Roman" w:cs="Times New Roman"/>
+        </w:rPr>
+        <w:t xml:space="preserve"> and </w:t>
+      </w:r>
+      <w:r>
+        <w:rPr>
+          <w:rFonts w:ascii="Times New Roman" w:eastAsia="Times New Roman" w:hAnsi="Times New Roman" w:cs="Times New Roman"/>
+        </w:rPr>
+        <w:t>CBIbc</w:t>
+      </w:r>
+      <w:r>
+        <w:rPr>
+          <w:rFonts w:ascii="Times New Roman" w:eastAsia="Times New Roman" w:hAnsi="Times New Roman" w:cs="Times New Roman"/>
+        </w:rPr>
+        <w:t xml:space="preserve"> </w:t>
       </w:r>
       <w:r>
         <w:rPr>
@@ -7634,19 +7843,7 @@
         <w:rPr>
           <w:rFonts w:ascii="Times New Roman" w:eastAsia="Times New Roman" w:hAnsi="Times New Roman" w:cs="Times New Roman"/>
         </w:rPr>
-        <w:t xml:space="preserve"> were extreme </w:t>
-      </w:r>
-      <w:r>
-        <w:rPr>
-          <w:rFonts w:ascii="Times New Roman" w:eastAsia="Times New Roman" w:hAnsi="Times New Roman" w:cs="Times New Roman"/>
-        </w:rPr>
-        <w:t xml:space="preserve">for Gambel oak </w:t>
-      </w:r>
-      <w:r>
-        <w:rPr>
-          <w:rFonts w:ascii="Times New Roman" w:eastAsia="Times New Roman" w:hAnsi="Times New Roman" w:cs="Times New Roman"/>
-        </w:rPr>
-        <w:t>and</w:t>
+        <w:t xml:space="preserve"> were extreme and</w:t>
       </w:r>
       <w:r>
         <w:rPr>
@@ -7670,13 +7867,7 @@
         <w:rPr>
           <w:rFonts w:ascii="Times New Roman" w:eastAsia="Times New Roman" w:hAnsi="Times New Roman" w:cs="Times New Roman"/>
         </w:rPr>
-        <w:t xml:space="preserve"> for both</w:t>
-      </w:r>
-      <w:r>
-        <w:rPr>
-          <w:rFonts w:ascii="Times New Roman" w:eastAsia="Times New Roman" w:hAnsi="Times New Roman" w:cs="Times New Roman"/>
-        </w:rPr>
-        <w:t xml:space="preserve"> forest types</w:t>
+        <w:t xml:space="preserve"> for Gambel oak</w:t>
       </w:r>
       <w:r>
         <w:rPr>
@@ -8032,9 +8223,9 @@
           <w:noProof/>
         </w:rPr>
         <w:drawing>
-          <wp:inline distT="0" distB="0" distL="0" distR="0" wp14:anchorId="5F7F471A" wp14:editId="6E846EC3">
-            <wp:extent cx="5359651" cy="3068746"/>
-            <wp:effectExtent l="0" t="0" r="0" b="5080"/>
+          <wp:inline distT="0" distB="0" distL="0" distR="0" wp14:anchorId="5F7F471A" wp14:editId="1033994E">
+            <wp:extent cx="5625321" cy="3220860"/>
+            <wp:effectExtent l="0" t="0" r="1270" b="5080"/>
             <wp:docPr id="856217657" name="Picture 1"/>
             <wp:cNvGraphicFramePr>
               <a:graphicFrameLocks xmlns:a="http://schemas.openxmlformats.org/drawingml/2006/main" noChangeAspect="1"/>
@@ -8061,7 +8252,7 @@
                   <pic:spPr>
                     <a:xfrm>
                       <a:off x="0" y="0"/>
-                      <a:ext cx="5397488" cy="3090410"/>
+                      <a:ext cx="5625321" cy="3220860"/>
                     </a:xfrm>
                     <a:prstGeom prst="rect">
                       <a:avLst/>
@@ -8106,7 +8297,7 @@
           <w:sz w:val="20"/>
           <w:szCs w:val="20"/>
         </w:rPr>
-        <w:t>majority</w:t>
+        <w:t>predominant</w:t>
       </w:r>
       <w:r>
         <w:rPr>
@@ -8114,7 +8305,7 @@
           <w:sz w:val="20"/>
           <w:szCs w:val="20"/>
         </w:rPr>
-        <w:t xml:space="preserve"> forest type on </w:t>
+        <w:t xml:space="preserve"> forest type</w:t>
       </w:r>
       <w:r>
         <w:rPr>
@@ -8122,7 +8313,7 @@
           <w:sz w:val="20"/>
           <w:szCs w:val="20"/>
         </w:rPr>
-        <w:t>cumulative</w:t>
+        <w:t>s</w:t>
       </w:r>
       <w:r>
         <w:rPr>
@@ -8130,16 +8321,15 @@
           <w:sz w:val="20"/>
           <w:szCs w:val="20"/>
         </w:rPr>
-        <w:t xml:space="preserve"> FRP and 90</w:t>
+        <w:t xml:space="preserve"> on </w:t>
       </w:r>
       <w:r>
         <w:rPr>
           <w:rFonts w:ascii="Times New Roman" w:eastAsia="Times New Roman" w:hAnsi="Times New Roman" w:cs="Times New Roman"/>
           <w:sz w:val="20"/>
           <w:szCs w:val="20"/>
-          <w:vertAlign w:val="superscript"/>
-        </w:rPr>
-        <w:t>th</w:t>
+        </w:rPr>
+        <w:t>FRPc</w:t>
       </w:r>
       <w:r>
         <w:rPr>
@@ -8147,7 +8337,7 @@
           <w:sz w:val="20"/>
           <w:szCs w:val="20"/>
         </w:rPr>
-        <w:t xml:space="preserve"> percentile CBI</w:t>
+        <w:t xml:space="preserve"> and CBI</w:t>
       </w:r>
       <w:r>
         <w:rPr>
@@ -8191,7 +8381,7 @@
           <w:sz w:val="20"/>
           <w:szCs w:val="20"/>
         </w:rPr>
-        <w:t>at the baseline (full color) and with VPD-mediation (transparent color)</w:t>
+        <w:t>a</w:t>
       </w:r>
       <w:r>
         <w:rPr>
@@ -8199,7 +8389,7 @@
           <w:sz w:val="20"/>
           <w:szCs w:val="20"/>
         </w:rPr>
-        <w:t>. Lodgepole, Douglas-fir,</w:t>
+        <w:t>s</w:t>
       </w:r>
       <w:r>
         <w:rPr>
@@ -8207,7 +8397,7 @@
           <w:sz w:val="20"/>
           <w:szCs w:val="20"/>
         </w:rPr>
-        <w:t xml:space="preserve"> white fir,</w:t>
+        <w:t xml:space="preserve"> the baseline</w:t>
       </w:r>
       <w:r>
         <w:rPr>
@@ -8215,7 +8405,7 @@
           <w:sz w:val="20"/>
           <w:szCs w:val="20"/>
         </w:rPr>
-        <w:t xml:space="preserve"> ponderosa</w:t>
+        <w:t>.</w:t>
       </w:r>
       <w:r>
         <w:rPr>
@@ -8223,7 +8413,7 @@
           <w:sz w:val="20"/>
           <w:szCs w:val="20"/>
         </w:rPr>
-        <w:t xml:space="preserve"> pine, and spruce-fir</w:t>
+        <w:t xml:space="preserve"> Lodgepole, Douglas-fir,</w:t>
       </w:r>
       <w:r>
         <w:rPr>
@@ -8231,7 +8421,7 @@
           <w:sz w:val="20"/>
           <w:szCs w:val="20"/>
         </w:rPr>
-        <w:t xml:space="preserve"> forest types had significant positive effects on both FRP</w:t>
+        <w:t xml:space="preserve"> white fir,</w:t>
       </w:r>
       <w:r>
         <w:rPr>
@@ -8239,7 +8429,7 @@
           <w:sz w:val="20"/>
           <w:szCs w:val="20"/>
         </w:rPr>
-        <w:t>c</w:t>
+        <w:t xml:space="preserve"> ponderosa</w:t>
       </w:r>
       <w:r>
         <w:rPr>
@@ -8247,7 +8437,7 @@
           <w:sz w:val="20"/>
           <w:szCs w:val="20"/>
         </w:rPr>
-        <w:t xml:space="preserve"> and CBI</w:t>
+        <w:t xml:space="preserve"> pine, and spruce-fir</w:t>
       </w:r>
       <w:r>
         <w:rPr>
@@ -8255,7 +8445,7 @@
           <w:sz w:val="20"/>
           <w:szCs w:val="20"/>
         </w:rPr>
-        <w:t>bc</w:t>
+        <w:t xml:space="preserve"> forest types had significant positive effects on both FRP</w:t>
       </w:r>
       <w:r>
         <w:rPr>
@@ -8263,7 +8453,7 @@
           <w:sz w:val="20"/>
           <w:szCs w:val="20"/>
         </w:rPr>
-        <w:t xml:space="preserve">. </w:t>
+        <w:t>c</w:t>
       </w:r>
       <w:r>
         <w:rPr>
@@ -8271,7 +8461,7 @@
           <w:sz w:val="20"/>
           <w:szCs w:val="20"/>
         </w:rPr>
-        <w:t>Gambel oak and p</w:t>
+        <w:t xml:space="preserve"> and CBI</w:t>
       </w:r>
       <w:r>
         <w:rPr>
@@ -8279,7 +8469,7 @@
           <w:sz w:val="20"/>
           <w:szCs w:val="20"/>
         </w:rPr>
-        <w:t>inon-juniper forests showed a lower FRP</w:t>
+        <w:t>bc</w:t>
       </w:r>
       <w:r>
         <w:rPr>
@@ -8287,7 +8477,7 @@
           <w:sz w:val="20"/>
           <w:szCs w:val="20"/>
         </w:rPr>
-        <w:t>c</w:t>
+        <w:t xml:space="preserve">. </w:t>
       </w:r>
       <w:r>
         <w:rPr>
@@ -8295,7 +8485,7 @@
           <w:sz w:val="20"/>
           <w:szCs w:val="20"/>
         </w:rPr>
-        <w:t xml:space="preserve"> though credible intervals pass zero. Pinon-juniper</w:t>
+        <w:t>Gambel oak and p</w:t>
       </w:r>
       <w:r>
         <w:rPr>
@@ -8303,7 +8493,7 @@
           <w:sz w:val="20"/>
           <w:szCs w:val="20"/>
         </w:rPr>
-        <w:t xml:space="preserve"> relative to aspen but a higher CBI</w:t>
+        <w:t>inon-juniper forests showed a lower FRP</w:t>
       </w:r>
       <w:r>
         <w:rPr>
@@ -8311,7 +8501,7 @@
           <w:sz w:val="20"/>
           <w:szCs w:val="20"/>
         </w:rPr>
-        <w:t xml:space="preserve">bc. Except for Gambel oak, </w:t>
+        <w:t>c</w:t>
       </w:r>
       <w:r>
         <w:rPr>
@@ -8319,7 +8509,7 @@
           <w:sz w:val="20"/>
           <w:szCs w:val="20"/>
         </w:rPr>
-        <w:t>all forest types showed significant positive effects on CBIbc relative to aspen.</w:t>
+        <w:t xml:space="preserve"> though credible intervals pass zero. Pinon-juniper</w:t>
       </w:r>
       <w:r>
         <w:rPr>
@@ -8327,7 +8517,7 @@
           <w:sz w:val="20"/>
           <w:szCs w:val="20"/>
         </w:rPr>
-        <w:t xml:space="preserve"> These effects were drastically diminished when interacting with VPD</w:t>
+        <w:t xml:space="preserve"> relative to aspen but a higher CBI</w:t>
       </w:r>
       <w:r>
         <w:rPr>
@@ -8335,7 +8525,7 @@
           <w:sz w:val="20"/>
           <w:szCs w:val="20"/>
         </w:rPr>
-        <w:t xml:space="preserve"> (i.e., effect moving towards zero for all forest types)</w:t>
+        <w:t xml:space="preserve">bc. Except for Gambel oak, </w:t>
       </w:r>
       <w:r>
         <w:rPr>
@@ -8343,7 +8533,15 @@
           <w:sz w:val="20"/>
           <w:szCs w:val="20"/>
         </w:rPr>
-        <w:t>.</w:t>
+        <w:t>all forest types showed significant positive effects on CBIbc relative to aspen.</w:t>
+      </w:r>
+      <w:r>
+        <w:rPr>
+          <w:rFonts w:ascii="Times New Roman" w:eastAsia="Times New Roman" w:hAnsi="Times New Roman" w:cs="Times New Roman"/>
+          <w:sz w:val="20"/>
+          <w:szCs w:val="20"/>
+        </w:rPr>
+        <w:t xml:space="preserve"> </w:t>
       </w:r>
     </w:p>
     <w:p>
@@ -11641,14 +11839,7 @@
           <w:rFonts w:ascii="Times New Roman" w:eastAsia="Times New Roman" w:hAnsi="Times New Roman" w:cs="Times New Roman"/>
           <w:lang w:val="en-US"/>
         </w:rPr>
-        <w:t xml:space="preserve"> </w:t>
-      </w:r>
-      <w:r>
-        <w:rPr>
-          <w:rFonts w:ascii="Times New Roman" w:eastAsia="Times New Roman" w:hAnsi="Times New Roman" w:cs="Times New Roman"/>
-          <w:lang w:val="en-US"/>
-        </w:rPr>
-        <w:t>(</w:t>
+        <w:t xml:space="preserve"> (</w:t>
       </w:r>
       <w:r>
         <w:rPr>
@@ -11664,14 +11855,7 @@
           <w:rFonts w:ascii="Times New Roman" w:eastAsia="Times New Roman" w:hAnsi="Times New Roman" w:cs="Times New Roman"/>
           <w:lang w:val="en-US"/>
         </w:rPr>
-        <w:t>)</w:t>
-      </w:r>
-      <w:r>
-        <w:rPr>
-          <w:rFonts w:ascii="Times New Roman" w:eastAsia="Times New Roman" w:hAnsi="Times New Roman" w:cs="Times New Roman"/>
-          <w:lang w:val="en-US"/>
-        </w:rPr>
-        <w:t>.</w:t>
+        <w:t>).</w:t>
       </w:r>
     </w:p>
     <w:p>
@@ -13558,7 +13742,19 @@
         <w:rPr>
           <w:rFonts w:ascii="Times New Roman" w:eastAsia="Times New Roman" w:hAnsi="Times New Roman" w:cs="Times New Roman"/>
         </w:rPr>
-        <w:t xml:space="preserve">. Our results indicate that this is likely true during recent wildfires in the Southern Rockies, with a X% reduction FRPc </w:t>
+        <w:t xml:space="preserve">. Our results </w:t>
+      </w:r>
+      <w:r>
+        <w:rPr>
+          <w:rFonts w:ascii="Times New Roman" w:eastAsia="Times New Roman" w:hAnsi="Times New Roman" w:cs="Times New Roman"/>
+        </w:rPr>
+        <w:t>support this</w:t>
+      </w:r>
+      <w:r>
+        <w:rPr>
+          <w:rFonts w:ascii="Times New Roman" w:eastAsia="Times New Roman" w:hAnsi="Times New Roman" w:cs="Times New Roman"/>
+        </w:rPr>
+        <w:t xml:space="preserve"> during recent wildfires in the Southern Rockies, with a X% reduction FRPc </w:t>
       </w:r>
       <w:r>
         <w:rPr>
@@ -13754,7 +13950,7 @@
         <w:rPr>
           <w:rFonts w:ascii="Times New Roman" w:eastAsia="Times New Roman" w:hAnsi="Times New Roman" w:cs="Times New Roman"/>
         </w:rPr>
-        <w:t xml:space="preserve"> and quaking aspen forests. Ponderosa forests have historically evolved with high frequency, low severity/intensity wildfire (</w:t>
+        <w:t xml:space="preserve"> and aspen forests. Ponderosa forests have historically evolved with high frequency, low severity/intensity wildfire (</w:t>
       </w:r>
       <w:r>
         <w:rPr>
@@ -15352,8 +15548,6 @@
   <w:style w:type="table" w:default="1" w:styleId="TableNormal">
     <w:name w:val="Normal Table"/>
     <w:uiPriority w:val="99"/>
-    <w:semiHidden/>
-    <w:unhideWhenUsed/>
     <w:tblPr>
       <w:tblInd w:w="0" w:type="dxa"/>
       <w:tblCellMar>

</xml_diff>

<commit_message>
Major update to the INLA aspen effect
</commit_message>
<xml_diff>
--- a/Aim2/manuscript/Manuscript_FRP-CBI.docx
+++ b/Aim2/manuscript/Manuscript_FRP-CBI.docx
@@ -8223,8 +8223,8 @@
           <w:noProof/>
         </w:rPr>
         <w:drawing>
-          <wp:inline distT="0" distB="0" distL="0" distR="0" wp14:anchorId="5F7F471A" wp14:editId="1033994E">
-            <wp:extent cx="5625321" cy="3220860"/>
+          <wp:inline distT="0" distB="0" distL="0" distR="0" wp14:anchorId="5F7F471A" wp14:editId="4E28DB72">
+            <wp:extent cx="5625321" cy="3220859"/>
             <wp:effectExtent l="0" t="0" r="1270" b="5080"/>
             <wp:docPr id="856217657" name="Picture 1"/>
             <wp:cNvGraphicFramePr>
@@ -8252,7 +8252,7 @@
                   <pic:spPr>
                     <a:xfrm>
                       <a:off x="0" y="0"/>
-                      <a:ext cx="5625321" cy="3220860"/>
+                      <a:ext cx="5625321" cy="3220859"/>
                     </a:xfrm>
                     <a:prstGeom prst="rect">
                       <a:avLst/>
@@ -11176,7 +11176,7 @@
           <w:szCs w:val="20"/>
         </w:rPr>
         <w:drawing>
-          <wp:inline distT="0" distB="0" distL="0" distR="0" wp14:anchorId="7BE4339B" wp14:editId="60CC1EE1">
+          <wp:inline distT="0" distB="0" distL="0" distR="0" wp14:anchorId="7BE4339B" wp14:editId="1FF75FBB">
             <wp:extent cx="5430547" cy="4072910"/>
             <wp:effectExtent l="0" t="0" r="5080" b="3810"/>
             <wp:docPr id="1507139455" name="Picture 8"/>
@@ -12150,25 +12150,52 @@
       <w:r>
         <w:rPr>
           <w:rFonts w:ascii="Times New Roman" w:eastAsia="Times New Roman" w:hAnsi="Times New Roman" w:cs="Times New Roman"/>
+        </w:rPr>
+        <w:t xml:space="preserve"> </w:t>
+      </w:r>
+    </w:p>
+    <w:p>
+      <w:pPr>
+        <w:spacing w:before="120" w:after="120"/>
+        <w:rPr>
+          <w:rFonts w:ascii="Times New Roman" w:eastAsia="Times New Roman" w:hAnsi="Times New Roman" w:cs="Times New Roman"/>
+          <w:b/>
+          <w:sz w:val="20"/>
+          <w:szCs w:val="20"/>
+        </w:rPr>
+      </w:pPr>
+      <w:r>
+        <w:rPr>
+          <w:rFonts w:ascii="Times New Roman" w:eastAsia="Times New Roman" w:hAnsi="Times New Roman" w:cs="Times New Roman"/>
+          <w:b/>
           <w:noProof/>
+          <w:sz w:val="20"/>
+          <w:szCs w:val="20"/>
         </w:rPr>
         <w:lastRenderedPageBreak/>
         <w:drawing>
-          <wp:inline distT="114300" distB="114300" distL="114300" distR="114300" wp14:anchorId="32A96E65" wp14:editId="2CA516D4">
-            <wp:extent cx="4617267" cy="3512745"/>
-            <wp:effectExtent l="0" t="0" r="5715" b="5715"/>
-            <wp:docPr id="11" name="image14.png"/>
-            <wp:cNvGraphicFramePr/>
+          <wp:inline distT="0" distB="0" distL="0" distR="0" wp14:anchorId="6909E930" wp14:editId="6146F84A">
+            <wp:extent cx="5550618" cy="3972609"/>
+            <wp:effectExtent l="0" t="0" r="0" b="2540"/>
+            <wp:docPr id="2044281835" name="Picture 3"/>
+            <wp:cNvGraphicFramePr>
+              <a:graphicFrameLocks xmlns:a="http://schemas.openxmlformats.org/drawingml/2006/main" noChangeAspect="1"/>
+            </wp:cNvGraphicFramePr>
             <a:graphic xmlns:a="http://schemas.openxmlformats.org/drawingml/2006/main">
               <a:graphicData uri="http://schemas.openxmlformats.org/drawingml/2006/picture">
                 <pic:pic xmlns:pic="http://schemas.openxmlformats.org/drawingml/2006/picture">
                   <pic:nvPicPr>
-                    <pic:cNvPr id="0" name="image14.png"/>
-                    <pic:cNvPicPr preferRelativeResize="0"/>
+                    <pic:cNvPr id="2044281835" name="Picture 3"/>
+                    <pic:cNvPicPr/>
                   </pic:nvPicPr>
                   <pic:blipFill>
-                    <a:blip r:embed="rId10"/>
-                    <a:srcRect/>
+                    <a:blip r:embed="rId10" cstate="print">
+                      <a:extLst>
+                        <a:ext uri="{28A0092B-C50C-407E-A947-70E740481C1C}">
+                          <a14:useLocalDpi xmlns:a14="http://schemas.microsoft.com/office/drawing/2010/main" val="0"/>
+                        </a:ext>
+                      </a:extLst>
+                    </a:blip>
                     <a:stretch>
                       <a:fillRect/>
                     </a:stretch>
@@ -12176,12 +12203,11 @@
                   <pic:spPr>
                     <a:xfrm>
                       <a:off x="0" y="0"/>
-                      <a:ext cx="4791846" cy="3645562"/>
+                      <a:ext cx="5550618" cy="3972609"/>
                     </a:xfrm>
                     <a:prstGeom prst="rect">
                       <a:avLst/>
                     </a:prstGeom>
-                    <a:ln/>
                   </pic:spPr>
                 </pic:pic>
               </a:graphicData>
@@ -12189,12 +12215,6 @@
           </wp:inline>
         </w:drawing>
       </w:r>
-      <w:r>
-        <w:rPr>
-          <w:rFonts w:ascii="Times New Roman" w:eastAsia="Times New Roman" w:hAnsi="Times New Roman" w:cs="Times New Roman"/>
-        </w:rPr>
-        <w:t xml:space="preserve"> </w:t>
-      </w:r>
     </w:p>
     <w:p>
       <w:pPr>
@@ -12220,41 +12240,7 @@
           <w:sz w:val="20"/>
           <w:szCs w:val="20"/>
         </w:rPr>
-        <w:t>Posterior distribution of effects on (</w:t>
-      </w:r>
-      <w:r>
-        <w:rPr>
-          <w:rFonts w:ascii="Times New Roman" w:eastAsia="Times New Roman" w:hAnsi="Times New Roman" w:cs="Times New Roman"/>
-          <w:b/>
-          <w:sz w:val="20"/>
-          <w:szCs w:val="20"/>
-        </w:rPr>
-        <w:t>A</w:t>
-      </w:r>
-      <w:r>
-        <w:rPr>
-          <w:rFonts w:ascii="Times New Roman" w:eastAsia="Times New Roman" w:hAnsi="Times New Roman" w:cs="Times New Roman"/>
-          <w:sz w:val="20"/>
-          <w:szCs w:val="20"/>
-        </w:rPr>
-        <w:t>) FRP, and (</w:t>
-      </w:r>
-      <w:r>
-        <w:rPr>
-          <w:rFonts w:ascii="Times New Roman" w:eastAsia="Times New Roman" w:hAnsi="Times New Roman" w:cs="Times New Roman"/>
-          <w:b/>
-          <w:sz w:val="20"/>
-          <w:szCs w:val="20"/>
-        </w:rPr>
-        <w:t>B</w:t>
-      </w:r>
-      <w:r>
-        <w:rPr>
-          <w:rFonts w:ascii="Times New Roman" w:eastAsia="Times New Roman" w:hAnsi="Times New Roman" w:cs="Times New Roman"/>
-          <w:sz w:val="20"/>
-          <w:szCs w:val="20"/>
-        </w:rPr>
-        <w:t xml:space="preserve">) CBI, for the influence of quaking aspen </w:t>
+        <w:t xml:space="preserve">Posterior distribution of effects of quaking aspen </w:t>
       </w:r>
       <w:r>
         <w:rPr>
@@ -12263,7 +12249,7 @@
           <w:sz w:val="20"/>
           <w:szCs w:val="20"/>
         </w:rPr>
-        <w:t>dominance</w:t>
+        <w:t>proportional live basal area</w:t>
       </w:r>
       <w:r>
         <w:rPr>
@@ -12271,7 +12257,47 @@
           <w:sz w:val="20"/>
           <w:szCs w:val="20"/>
         </w:rPr>
-        <w:t xml:space="preserve"> relative to co-occurring predominant forest types with and without VPD mediation. Grey distributions represent the VPD-mediated effect which was modeled as an interaction term (</w:t>
+        <w:t xml:space="preserve"> relative to co-occurring predominant forest types.</w:t>
+      </w:r>
+      <w:r>
+        <w:rPr>
+          <w:rFonts w:ascii="Times New Roman" w:eastAsia="Times New Roman" w:hAnsi="Times New Roman" w:cs="Times New Roman"/>
+          <w:sz w:val="20"/>
+          <w:szCs w:val="20"/>
+        </w:rPr>
+        <w:t xml:space="preserve"> Solid colors represent </w:t>
+      </w:r>
+      <w:r>
+        <w:rPr>
+          <w:rFonts w:ascii="Times New Roman" w:eastAsia="Times New Roman" w:hAnsi="Times New Roman" w:cs="Times New Roman"/>
+          <w:sz w:val="20"/>
+          <w:szCs w:val="20"/>
+        </w:rPr>
+        <w:t>the effect of increasing proportional live basal area on FRPc and CBIbc and transparent shades represent the VPD-mediated effect</w:t>
+      </w:r>
+      <w:r>
+        <w:rPr>
+          <w:rFonts w:ascii="Times New Roman" w:eastAsia="Times New Roman" w:hAnsi="Times New Roman" w:cs="Times New Roman"/>
+          <w:sz w:val="20"/>
+          <w:szCs w:val="20"/>
+        </w:rPr>
+        <w:t xml:space="preserve"> which was modeled as an interaction term</w:t>
+      </w:r>
+      <w:r>
+        <w:rPr>
+          <w:rFonts w:ascii="Times New Roman" w:eastAsia="Times New Roman" w:hAnsi="Times New Roman" w:cs="Times New Roman"/>
+          <w:sz w:val="20"/>
+          <w:szCs w:val="20"/>
+        </w:rPr>
+        <w:t xml:space="preserve"> in R-INLA</w:t>
+      </w:r>
+      <w:r>
+        <w:rPr>
+          <w:rFonts w:ascii="Times New Roman" w:eastAsia="Times New Roman" w:hAnsi="Times New Roman" w:cs="Times New Roman"/>
+          <w:sz w:val="20"/>
+          <w:szCs w:val="20"/>
+        </w:rPr>
+        <w:t xml:space="preserve"> (</w:t>
       </w:r>
       <w:r>
         <w:rPr>
@@ -12280,7 +12306,16 @@
           <w:sz w:val="20"/>
           <w:szCs w:val="20"/>
         </w:rPr>
-        <w:t xml:space="preserve">forest </w:t>
+        <w:t>e.g.</w:t>
+      </w:r>
+      <w:r>
+        <w:rPr>
+          <w:rFonts w:ascii="Times New Roman" w:eastAsia="Times New Roman" w:hAnsi="Times New Roman" w:cs="Times New Roman"/>
+          <w:iCs/>
+          <w:sz w:val="20"/>
+          <w:szCs w:val="20"/>
+        </w:rPr>
+        <w:t xml:space="preserve">, </w:t>
       </w:r>
       <w:r>
         <w:rPr>
@@ -12289,7 +12324,7 @@
           <w:sz w:val="20"/>
           <w:szCs w:val="20"/>
         </w:rPr>
-        <w:t>type</w:t>
+        <w:t>VPD</w:t>
       </w:r>
       <w:r>
         <w:rPr>
@@ -12298,7 +12333,7 @@
           <w:sz w:val="20"/>
           <w:szCs w:val="20"/>
         </w:rPr>
-        <w:t xml:space="preserve">: </w:t>
+        <w:t xml:space="preserve"> </w:t>
       </w:r>
       <w:r>
         <w:rPr>
@@ -12307,15 +12342,7 @@
           <w:sz w:val="20"/>
           <w:szCs w:val="20"/>
         </w:rPr>
-        <w:t>aspen dominance * VPD</w:t>
-      </w:r>
-      <w:r>
-        <w:rPr>
-          <w:rFonts w:ascii="Times New Roman" w:eastAsia="Times New Roman" w:hAnsi="Times New Roman" w:cs="Times New Roman"/>
-          <w:sz w:val="20"/>
-          <w:szCs w:val="20"/>
-        </w:rPr>
-        <w:t xml:space="preserve">). For both models, terms were included to account for other fire weather, topography, fire-dependent random effects, day-of-burn temporal random effects, and spatial effects. Additional terms accounting for VIIRS detection aggregation were included for the FRP model (see </w:t>
+        <w:t xml:space="preserve">* predominant </w:t>
       </w:r>
       <w:r>
         <w:rPr>
@@ -12324,7 +12351,45 @@
           <w:sz w:val="20"/>
           <w:szCs w:val="20"/>
         </w:rPr>
-        <w:t>Section 2.7</w:t>
+        <w:t xml:space="preserve">forest </w:t>
+      </w:r>
+      <w:r>
+        <w:rPr>
+          <w:rFonts w:ascii="Times New Roman" w:eastAsia="Times New Roman" w:hAnsi="Times New Roman" w:cs="Times New Roman"/>
+          <w:i/>
+          <w:sz w:val="20"/>
+          <w:szCs w:val="20"/>
+        </w:rPr>
+        <w:t>type</w:t>
+      </w:r>
+      <w:r>
+        <w:rPr>
+          <w:rFonts w:ascii="Times New Roman" w:eastAsia="Times New Roman" w:hAnsi="Times New Roman" w:cs="Times New Roman"/>
+          <w:b/>
+          <w:bCs/>
+          <w:i/>
+          <w:sz w:val="20"/>
+          <w:szCs w:val="20"/>
+        </w:rPr>
+        <w:t>:</w:t>
+      </w:r>
+      <w:r>
+        <w:rPr>
+          <w:rFonts w:ascii="Times New Roman" w:eastAsia="Times New Roman" w:hAnsi="Times New Roman" w:cs="Times New Roman"/>
+          <w:i/>
+          <w:sz w:val="20"/>
+          <w:szCs w:val="20"/>
+        </w:rPr>
+        <w:t xml:space="preserve">aspen </w:t>
+      </w:r>
+      <w:r>
+        <w:rPr>
+          <w:rFonts w:ascii="Times New Roman" w:eastAsia="Times New Roman" w:hAnsi="Times New Roman" w:cs="Times New Roman"/>
+          <w:i/>
+          <w:sz w:val="20"/>
+          <w:szCs w:val="20"/>
+        </w:rPr>
+        <w:t>proportional live basal area</w:t>
       </w:r>
       <w:r>
         <w:rPr>
@@ -15548,6 +15613,8 @@
   <w:style w:type="table" w:default="1" w:styleId="TableNormal">
     <w:name w:val="Normal Table"/>
     <w:uiPriority w:val="99"/>
+    <w:semiHidden/>
+    <w:unhideWhenUsed/>
     <w:tblPr>
       <w:tblInd w:w="0" w:type="dxa"/>
       <w:tblCellMar>

</xml_diff>

<commit_message>
Fixed QMD calculation ... updates to R-INLA models
</commit_message>
<xml_diff>
--- a/Aim2/manuscript/Manuscript_FRP-CBI.docx
+++ b/Aim2/manuscript/Manuscript_FRP-CBI.docx
@@ -3191,7 +3191,31 @@
         <w:rPr>
           <w:rFonts w:ascii="Times New Roman" w:eastAsia="Times New Roman" w:hAnsi="Times New Roman" w:cs="Times New Roman"/>
         </w:rPr>
-        <w:t xml:space="preserve">To assess the influence of forest composition and structure on FRP and CBI, we gathered information from the ca. 2016 USFS TreeMap </w:t>
+        <w:t>To assess the influence of forest composition and structure on FRP</w:t>
+      </w:r>
+      <w:r>
+        <w:rPr>
+          <w:rFonts w:ascii="Times New Roman" w:eastAsia="Times New Roman" w:hAnsi="Times New Roman" w:cs="Times New Roman"/>
+        </w:rPr>
+        <w:t>c</w:t>
+      </w:r>
+      <w:r>
+        <w:rPr>
+          <w:rFonts w:ascii="Times New Roman" w:eastAsia="Times New Roman" w:hAnsi="Times New Roman" w:cs="Times New Roman"/>
+        </w:rPr>
+        <w:t xml:space="preserve"> and CBI</w:t>
+      </w:r>
+      <w:r>
+        <w:rPr>
+          <w:rFonts w:ascii="Times New Roman" w:eastAsia="Times New Roman" w:hAnsi="Times New Roman" w:cs="Times New Roman"/>
+        </w:rPr>
+        <w:t>bc</w:t>
+      </w:r>
+      <w:r>
+        <w:rPr>
+          <w:rFonts w:ascii="Times New Roman" w:eastAsia="Times New Roman" w:hAnsi="Times New Roman" w:cs="Times New Roman"/>
+        </w:rPr>
+        <w:t xml:space="preserve">, we gathered information from the ca. 2016 USFS TreeMap </w:t>
       </w:r>
       <w:r>
         <w:rPr>
@@ -3813,6 +3837,12 @@
         <w:rPr>
           <w:rFonts w:ascii="Times New Roman" w:eastAsia="Times New Roman" w:hAnsi="Times New Roman" w:cs="Times New Roman"/>
         </w:rPr>
+        <w:t xml:space="preserve">we used </w:t>
+      </w:r>
+      <w:r>
+        <w:rPr>
+          <w:rFonts w:ascii="Times New Roman" w:eastAsia="Times New Roman" w:hAnsi="Times New Roman" w:cs="Times New Roman"/>
+        </w:rPr>
         <w:t>the algorithmic forest type (</w:t>
       </w:r>
       <w:r>
@@ -3845,6 +3875,12 @@
         <w:rPr>
           <w:rFonts w:ascii="Times New Roman" w:eastAsia="Times New Roman" w:hAnsi="Times New Roman" w:cs="Times New Roman"/>
         </w:rPr>
+        <w:t xml:space="preserve">closely </w:t>
+      </w:r>
+      <w:r>
+        <w:rPr>
+          <w:rFonts w:ascii="Times New Roman" w:eastAsia="Times New Roman" w:hAnsi="Times New Roman" w:cs="Times New Roman"/>
+        </w:rPr>
         <w:t>aligns with LANDFIRE</w:t>
       </w:r>
       <w:r>
@@ -3869,7 +3905,19 @@
         <w:rPr>
           <w:rFonts w:ascii="Times New Roman" w:eastAsia="Times New Roman" w:hAnsi="Times New Roman" w:cs="Times New Roman"/>
         </w:rPr>
-        <w:t xml:space="preserve"> was used to calculate the percent</w:t>
+        <w:t xml:space="preserve"> to calculate the </w:t>
+      </w:r>
+      <w:r>
+        <w:rPr>
+          <w:rFonts w:ascii="Times New Roman" w:eastAsia="Times New Roman" w:hAnsi="Times New Roman" w:cs="Times New Roman"/>
+        </w:rPr>
+        <w:t xml:space="preserve">proportion of </w:t>
+      </w:r>
+      <w:r>
+        <w:rPr>
+          <w:rFonts w:ascii="Times New Roman" w:eastAsia="Times New Roman" w:hAnsi="Times New Roman" w:cs="Times New Roman"/>
+        </w:rPr>
+        <w:t>gridcell</w:t>
       </w:r>
       <w:r>
         <w:rPr>
@@ -3881,67 +3929,43 @@
         <w:rPr>
           <w:rFonts w:ascii="Times New Roman" w:eastAsia="Times New Roman" w:hAnsi="Times New Roman" w:cs="Times New Roman"/>
         </w:rPr>
-        <w:t>of each forest type present in a gridcell</w:t>
+        <w:t xml:space="preserve">forested </w:t>
+      </w:r>
+      <w:r>
+        <w:rPr>
+          <w:rFonts w:ascii="Times New Roman" w:eastAsia="Times New Roman" w:hAnsi="Times New Roman" w:cs="Times New Roman"/>
+        </w:rPr>
+        <w:t>area</w:t>
+      </w:r>
+      <w:r>
+        <w:rPr>
+          <w:rFonts w:ascii="Times New Roman" w:eastAsia="Times New Roman" w:hAnsi="Times New Roman" w:cs="Times New Roman"/>
+        </w:rPr>
+        <w:t xml:space="preserve"> for each forest type</w:t>
+      </w:r>
+      <w:r>
+        <w:rPr>
+          <w:rFonts w:ascii="Times New Roman" w:eastAsia="Times New Roman" w:hAnsi="Times New Roman" w:cs="Times New Roman"/>
+        </w:rPr>
+        <w:t xml:space="preserve"> present</w:t>
+      </w:r>
+      <w:r>
+        <w:rPr>
+          <w:rFonts w:ascii="Times New Roman" w:eastAsia="Times New Roman" w:hAnsi="Times New Roman" w:cs="Times New Roman"/>
+        </w:rPr>
+        <w:t>.</w:t>
+      </w:r>
+      <w:r>
+        <w:rPr>
+          <w:rFonts w:ascii="Times New Roman" w:eastAsia="Times New Roman" w:hAnsi="Times New Roman" w:cs="Times New Roman"/>
+        </w:rPr>
+        <w:t xml:space="preserve"> The majority forest type simply represents the type with the maximum proportional area in the gridcell.</w:t>
       </w:r>
       <w:r>
         <w:rPr>
           <w:rFonts w:ascii="Times New Roman" w:eastAsia="Times New Roman" w:hAnsi="Times New Roman" w:cs="Times New Roman"/>
         </w:rPr>
         <w:t xml:space="preserve"> </w:t>
-      </w:r>
-      <w:r>
-        <w:rPr>
-          <w:rFonts w:ascii="Times New Roman" w:eastAsia="Times New Roman" w:hAnsi="Times New Roman" w:cs="Times New Roman"/>
-        </w:rPr>
-        <w:t xml:space="preserve">measured as the proportion of </w:t>
-      </w:r>
-      <w:r>
-        <w:rPr>
-          <w:rFonts w:ascii="Times New Roman" w:eastAsia="Times New Roman" w:hAnsi="Times New Roman" w:cs="Times New Roman"/>
-        </w:rPr>
-        <w:t>gridcell</w:t>
-      </w:r>
-      <w:r>
-        <w:rPr>
-          <w:rFonts w:ascii="Times New Roman" w:eastAsia="Times New Roman" w:hAnsi="Times New Roman" w:cs="Times New Roman"/>
-        </w:rPr>
-        <w:t xml:space="preserve"> area</w:t>
-      </w:r>
-      <w:r>
-        <w:rPr>
-          <w:rFonts w:ascii="Times New Roman" w:eastAsia="Times New Roman" w:hAnsi="Times New Roman" w:cs="Times New Roman"/>
-        </w:rPr>
-        <w:t>.</w:t>
-      </w:r>
-      <w:r>
-        <w:rPr>
-          <w:rFonts w:ascii="Times New Roman" w:eastAsia="Times New Roman" w:hAnsi="Times New Roman" w:cs="Times New Roman"/>
-        </w:rPr>
-        <w:t xml:space="preserve"> </w:t>
-      </w:r>
-      <w:r>
-        <w:rPr>
-          <w:rFonts w:ascii="Times New Roman" w:eastAsia="Times New Roman" w:hAnsi="Times New Roman" w:cs="Times New Roman"/>
-        </w:rPr>
-        <w:t>The m</w:t>
-      </w:r>
-      <w:r>
-        <w:rPr>
-          <w:rFonts w:ascii="Times New Roman" w:eastAsia="Times New Roman" w:hAnsi="Times New Roman" w:cs="Times New Roman"/>
-        </w:rPr>
-        <w:t xml:space="preserve">ajority forest type represents </w:t>
-      </w:r>
-      <w:r>
-        <w:rPr>
-          <w:rFonts w:ascii="Times New Roman" w:eastAsia="Times New Roman" w:hAnsi="Times New Roman" w:cs="Times New Roman"/>
-        </w:rPr>
-        <w:t>that with the</w:t>
-      </w:r>
-      <w:r>
-        <w:rPr>
-          <w:rFonts w:ascii="Times New Roman" w:eastAsia="Times New Roman" w:hAnsi="Times New Roman" w:cs="Times New Roman"/>
-        </w:rPr>
-        <w:t xml:space="preserve"> greatest proportion of gridcell area. </w:t>
       </w:r>
       <w:r>
         <w:rPr>
@@ -4359,7 +4383,19 @@
         <w:rPr>
           <w:rFonts w:ascii="Times New Roman" w:eastAsia="Times New Roman" w:hAnsi="Times New Roman" w:cs="Times New Roman"/>
         </w:rPr>
-        <w:t>, hereafter referred to as abundance,</w:t>
+        <w:t xml:space="preserve">, hereafter referred to as </w:t>
+      </w:r>
+      <w:r>
+        <w:rPr>
+          <w:rFonts w:ascii="Times New Roman" w:eastAsia="Times New Roman" w:hAnsi="Times New Roman" w:cs="Times New Roman"/>
+        </w:rPr>
+        <w:t xml:space="preserve">tree </w:t>
+      </w:r>
+      <w:r>
+        <w:rPr>
+          <w:rFonts w:ascii="Times New Roman" w:eastAsia="Times New Roman" w:hAnsi="Times New Roman" w:cs="Times New Roman"/>
+        </w:rPr>
+        <w:t>abundance,</w:t>
       </w:r>
       <w:r>
         <w:rPr>
@@ -4461,7 +4497,31 @@
         <w:rPr>
           <w:rFonts w:ascii="Times New Roman" w:eastAsia="Times New Roman" w:hAnsi="Times New Roman" w:cs="Times New Roman"/>
         </w:rPr>
-        <w:t xml:space="preserve"> gridcell to calculate the total live basal area, </w:t>
+        <w:t xml:space="preserve"> gridcell to </w:t>
+      </w:r>
+      <w:r>
+        <w:rPr>
+          <w:rFonts w:ascii="Times New Roman" w:eastAsia="Times New Roman" w:hAnsi="Times New Roman" w:cs="Times New Roman"/>
+        </w:rPr>
+        <w:t>estimate</w:t>
+      </w:r>
+      <w:r>
+        <w:rPr>
+          <w:rFonts w:ascii="Times New Roman" w:eastAsia="Times New Roman" w:hAnsi="Times New Roman" w:cs="Times New Roman"/>
+        </w:rPr>
+        <w:t xml:space="preserve"> the total live</w:t>
+      </w:r>
+      <w:r>
+        <w:rPr>
+          <w:rFonts w:ascii="Times New Roman" w:eastAsia="Times New Roman" w:hAnsi="Times New Roman" w:cs="Times New Roman"/>
+        </w:rPr>
+        <w:t xml:space="preserve"> and dead</w:t>
+      </w:r>
+      <w:r>
+        <w:rPr>
+          <w:rFonts w:ascii="Times New Roman" w:eastAsia="Times New Roman" w:hAnsi="Times New Roman" w:cs="Times New Roman"/>
+        </w:rPr>
+        <w:t xml:space="preserve"> basal area, </w:t>
       </w:r>
       <w:r>
         <w:rPr>
@@ -4479,6 +4539,12 @@
         <w:rPr>
           <w:rFonts w:ascii="Times New Roman" w:eastAsia="Times New Roman" w:hAnsi="Times New Roman" w:cs="Times New Roman"/>
         </w:rPr>
+        <w:t xml:space="preserve">tree </w:t>
+      </w:r>
+      <w:r>
+        <w:rPr>
+          <w:rFonts w:ascii="Times New Roman" w:eastAsia="Times New Roman" w:hAnsi="Times New Roman" w:cs="Times New Roman"/>
+        </w:rPr>
         <w:t>abundance, average tree height</w:t>
       </w:r>
       <w:r>
@@ -4511,18 +4577,20 @@
         </w:rPr>
         <w:t xml:space="preserve"> </w:t>
       </w:r>
-      <w:r>
-        <w:rPr>
-          <w:rFonts w:ascii="Times New Roman" w:eastAsia="Times New Roman" w:hAnsi="Times New Roman" w:cs="Times New Roman"/>
-        </w:rPr>
-        <w:t xml:space="preserve">Finally, the Shannon diversity index (H) was calculated for </w:t>
-      </w:r>
+    </w:p>
+    <w:p>
+      <w:pPr>
+        <w:spacing w:before="120" w:after="120"/>
+        <w:rPr>
+          <w:rFonts w:ascii="Times New Roman" w:eastAsia="Times New Roman" w:hAnsi="Times New Roman" w:cs="Times New Roman"/>
+        </w:rPr>
+      </w:pPr>
       <w:r>
         <w:rPr>
           <w:rFonts w:ascii="Times New Roman" w:eastAsia="Times New Roman" w:hAnsi="Times New Roman" w:cs="Times New Roman"/>
         </w:rPr>
         <w:lastRenderedPageBreak/>
-        <w:t xml:space="preserve">each gridcell based on the </w:t>
+        <w:t xml:space="preserve">Finally, the Shannon diversity index (H) was calculated for each gridcell based on the </w:t>
       </w:r>
       <w:r>
         <w:rPr>
@@ -6379,7 +6447,14 @@
         <w:rPr>
           <w:rFonts w:ascii="Times New Roman" w:eastAsia="Times New Roman" w:hAnsi="Times New Roman" w:cs="Times New Roman"/>
         </w:rPr>
-        <w:t>Only species which contributed to at least 10% of the total live basal area</w:t>
+        <w:t xml:space="preserve">Only species which contributed to at least 10% of </w:t>
+      </w:r>
+      <w:r>
+        <w:rPr>
+          <w:rFonts w:ascii="Times New Roman" w:eastAsia="Times New Roman" w:hAnsi="Times New Roman" w:cs="Times New Roman"/>
+        </w:rPr>
+        <w:lastRenderedPageBreak/>
+        <w:t>the total live basal area</w:t>
       </w:r>
       <w:r>
         <w:rPr>
@@ -6409,14 +6484,7 @@
         <w:rPr>
           <w:rFonts w:ascii="Times New Roman" w:eastAsia="Times New Roman" w:hAnsi="Times New Roman" w:cs="Times New Roman"/>
         </w:rPr>
-        <w:t xml:space="preserve"> were retained to address potential noise </w:t>
-      </w:r>
-      <w:r>
-        <w:rPr>
-          <w:rFonts w:ascii="Times New Roman" w:eastAsia="Times New Roman" w:hAnsi="Times New Roman" w:cs="Times New Roman"/>
-        </w:rPr>
-        <w:lastRenderedPageBreak/>
-        <w:t xml:space="preserve">in the forest inventory data. </w:t>
+        <w:t xml:space="preserve"> were retained to address potential noise in the forest inventory data. </w:t>
       </w:r>
       <w:r>
         <w:rPr>
@@ -7758,7 +7826,14 @@
         <w:rPr>
           <w:rFonts w:ascii="Times New Roman" w:eastAsia="Times New Roman" w:hAnsi="Times New Roman" w:cs="Times New Roman"/>
         </w:rPr>
-        <w:t xml:space="preserve"> suggesting uncertainty in the model estimates</w:t>
+        <w:t xml:space="preserve"> suggesting uncertainty in the model </w:t>
+      </w:r>
+      <w:r>
+        <w:rPr>
+          <w:rFonts w:ascii="Times New Roman" w:eastAsia="Times New Roman" w:hAnsi="Times New Roman" w:cs="Times New Roman"/>
+        </w:rPr>
+        <w:lastRenderedPageBreak/>
+        <w:t>estimates</w:t>
       </w:r>
       <w:r>
         <w:rPr>
@@ -7830,14 +7905,7 @@
         <w:rPr>
           <w:rFonts w:ascii="Times New Roman" w:eastAsia="Times New Roman" w:hAnsi="Times New Roman" w:cs="Times New Roman"/>
         </w:rPr>
-        <w:t xml:space="preserve"> the </w:t>
-      </w:r>
-      <w:r>
-        <w:rPr>
-          <w:rFonts w:ascii="Times New Roman" w:eastAsia="Times New Roman" w:hAnsi="Times New Roman" w:cs="Times New Roman"/>
-        </w:rPr>
-        <w:lastRenderedPageBreak/>
-        <w:t>credible intervals</w:t>
+        <w:t xml:space="preserve"> the credible intervals</w:t>
       </w:r>
       <w:r>
         <w:rPr>
@@ -10468,6 +10536,12 @@
         <w:rPr>
           <w:rFonts w:ascii="Times New Roman" w:eastAsia="Times New Roman" w:hAnsi="Times New Roman" w:cs="Times New Roman"/>
         </w:rPr>
+        <w:t xml:space="preserve"> of effects</w:t>
+      </w:r>
+      <w:r>
+        <w:rPr>
+          <w:rFonts w:ascii="Times New Roman" w:eastAsia="Times New Roman" w:hAnsi="Times New Roman" w:cs="Times New Roman"/>
+        </w:rPr>
         <w:t xml:space="preserve"> (</w:t>
       </w:r>
       <w:r>
@@ -10494,13 +10568,49 @@
         <w:rPr>
           <w:rFonts w:ascii="Times New Roman" w:eastAsia="Times New Roman" w:hAnsi="Times New Roman" w:cs="Times New Roman"/>
         </w:rPr>
+        <w:t xml:space="preserve"> (percent cover)</w:t>
+      </w:r>
+      <w:r>
+        <w:rPr>
+          <w:rFonts w:ascii="Times New Roman" w:eastAsia="Times New Roman" w:hAnsi="Times New Roman" w:cs="Times New Roman"/>
+        </w:rPr>
         <w:t>,</w:t>
       </w:r>
       <w:r>
         <w:rPr>
           <w:rFonts w:ascii="Times New Roman" w:eastAsia="Times New Roman" w:hAnsi="Times New Roman" w:cs="Times New Roman"/>
         </w:rPr>
-        <w:t xml:space="preserve"> species total live basal area, average tree height, and average tree diameter</w:t>
+        <w:t xml:space="preserve"> species total live basal area, </w:t>
+      </w:r>
+      <w:r>
+        <w:rPr>
+          <w:rFonts w:ascii="Times New Roman" w:eastAsia="Times New Roman" w:hAnsi="Times New Roman" w:cs="Times New Roman"/>
+        </w:rPr>
+        <w:t xml:space="preserve">species tree </w:t>
+      </w:r>
+      <w:r>
+        <w:rPr>
+          <w:rFonts w:ascii="Times New Roman" w:eastAsia="Times New Roman" w:hAnsi="Times New Roman" w:cs="Times New Roman"/>
+        </w:rPr>
+        <w:t>height</w:t>
+      </w:r>
+      <w:r>
+        <w:rPr>
+          <w:rFonts w:ascii="Times New Roman" w:eastAsia="Times New Roman" w:hAnsi="Times New Roman" w:cs="Times New Roman"/>
+        </w:rPr>
+        <w:t xml:space="preserve"> to diameter ratio (HDR)</w:t>
+      </w:r>
+      <w:r>
+        <w:rPr>
+          <w:rFonts w:ascii="Times New Roman" w:eastAsia="Times New Roman" w:hAnsi="Times New Roman" w:cs="Times New Roman"/>
+        </w:rPr>
+        <w:t xml:space="preserve">, and </w:t>
+      </w:r>
+      <w:r>
+        <w:rPr>
+          <w:rFonts w:ascii="Times New Roman" w:eastAsia="Times New Roman" w:hAnsi="Times New Roman" w:cs="Times New Roman"/>
+        </w:rPr>
+        <w:t>species average quadratic mean diameter (QMD)</w:t>
       </w:r>
       <w:r>
         <w:rPr>
@@ -11107,7 +11217,31 @@
         <w:rPr>
           <w:rFonts w:ascii="Times New Roman" w:eastAsia="Times New Roman" w:hAnsi="Times New Roman" w:cs="Times New Roman"/>
         </w:rPr>
-        <w:t xml:space="preserve"> For both responses, gridcell canopy cover percent had a strong positive effect</w:t>
+        <w:t xml:space="preserve"> For both responses, </w:t>
+      </w:r>
+      <w:r>
+        <w:rPr>
+          <w:rFonts w:ascii="Times New Roman" w:eastAsia="Times New Roman" w:hAnsi="Times New Roman" w:cs="Times New Roman"/>
+        </w:rPr>
+        <w:t xml:space="preserve">the </w:t>
+      </w:r>
+      <w:r>
+        <w:rPr>
+          <w:rFonts w:ascii="Times New Roman" w:eastAsia="Times New Roman" w:hAnsi="Times New Roman" w:cs="Times New Roman"/>
+        </w:rPr>
+        <w:t xml:space="preserve">gridcell </w:t>
+      </w:r>
+      <w:r>
+        <w:rPr>
+          <w:rFonts w:ascii="Times New Roman" w:eastAsia="Times New Roman" w:hAnsi="Times New Roman" w:cs="Times New Roman"/>
+        </w:rPr>
+        <w:t xml:space="preserve">average </w:t>
+      </w:r>
+      <w:r>
+        <w:rPr>
+          <w:rFonts w:ascii="Times New Roman" w:eastAsia="Times New Roman" w:hAnsi="Times New Roman" w:cs="Times New Roman"/>
+        </w:rPr>
+        <w:t>canopy cover percent had a strong positive effect</w:t>
       </w:r>
       <w:r>
         <w:rPr>
@@ -11235,6 +11369,7 @@
           <w:sz w:val="20"/>
           <w:szCs w:val="20"/>
         </w:rPr>
+        <w:lastRenderedPageBreak/>
         <w:t>Fig</w:t>
       </w:r>
       <w:r>
@@ -11359,7 +11494,6 @@
         <w:pStyle w:val="Numberedsubsection"/>
       </w:pPr>
       <w:r>
-        <w:lastRenderedPageBreak/>
         <w:t>3.1.3. Topography and fire weather</w:t>
       </w:r>
     </w:p>
@@ -11874,7 +12008,13 @@
         <w:t xml:space="preserve"> </w:t>
       </w:r>
       <w:r>
-        <w:t xml:space="preserve">Aspen dominance and </w:t>
+        <w:t xml:space="preserve">Aspen </w:t>
+      </w:r>
+      <w:r>
+        <w:t>co-</w:t>
+      </w:r>
+      <w:r>
+        <w:t xml:space="preserve">dominance and </w:t>
       </w:r>
       <w:r>
         <w:t>fire weather</w:t>
@@ -11894,7 +12034,87 @@
         <w:rPr>
           <w:rFonts w:ascii="Times New Roman" w:eastAsia="Times New Roman" w:hAnsi="Times New Roman" w:cs="Times New Roman"/>
         </w:rPr>
-        <w:t xml:space="preserve">Quaking aspen co-occurrence and dominance relative to predominant forest types influenced FRP and CBI, although effects were </w:t>
+        <w:t>Where aspen co-occurs with other major forest types, its</w:t>
+      </w:r>
+      <w:r>
+        <w:rPr>
+          <w:rFonts w:ascii="Times New Roman" w:eastAsia="Times New Roman" w:hAnsi="Times New Roman" w:cs="Times New Roman"/>
+        </w:rPr>
+        <w:t xml:space="preserve"> </w:t>
+      </w:r>
+      <w:r>
+        <w:rPr>
+          <w:rFonts w:ascii="Times New Roman" w:eastAsia="Times New Roman" w:hAnsi="Times New Roman" w:cs="Times New Roman"/>
+        </w:rPr>
+        <w:t>proportional live basal area</w:t>
+      </w:r>
+      <w:r>
+        <w:rPr>
+          <w:rFonts w:ascii="Times New Roman" w:eastAsia="Times New Roman" w:hAnsi="Times New Roman" w:cs="Times New Roman"/>
+        </w:rPr>
+        <w:t xml:space="preserve"> (i.e., </w:t>
+      </w:r>
+      <w:r>
+        <w:rPr>
+          <w:rFonts w:ascii="Times New Roman" w:eastAsia="Times New Roman" w:hAnsi="Times New Roman" w:cs="Times New Roman"/>
+          <w:i/>
+          <w:iCs/>
+        </w:rPr>
+        <w:t>dominance</w:t>
+      </w:r>
+      <w:r>
+        <w:rPr>
+          <w:rFonts w:ascii="Times New Roman" w:eastAsia="Times New Roman" w:hAnsi="Times New Roman" w:cs="Times New Roman"/>
+        </w:rPr>
+        <w:t>)</w:t>
+      </w:r>
+      <w:r>
+        <w:rPr>
+          <w:rFonts w:ascii="Times New Roman" w:eastAsia="Times New Roman" w:hAnsi="Times New Roman" w:cs="Times New Roman"/>
+        </w:rPr>
+        <w:t xml:space="preserve"> influenced </w:t>
+      </w:r>
+      <w:r>
+        <w:rPr>
+          <w:rFonts w:ascii="Times New Roman" w:eastAsia="Times New Roman" w:hAnsi="Times New Roman" w:cs="Times New Roman"/>
+        </w:rPr>
+        <w:t>FRPc</w:t>
+      </w:r>
+      <w:r>
+        <w:rPr>
+          <w:rFonts w:ascii="Times New Roman" w:eastAsia="Times New Roman" w:hAnsi="Times New Roman" w:cs="Times New Roman"/>
+        </w:rPr>
+        <w:t xml:space="preserve"> and CBI</w:t>
+      </w:r>
+      <w:r>
+        <w:rPr>
+          <w:rFonts w:ascii="Times New Roman" w:eastAsia="Times New Roman" w:hAnsi="Times New Roman" w:cs="Times New Roman"/>
+        </w:rPr>
+        <w:t xml:space="preserve">bc </w:t>
+      </w:r>
+      <w:r>
+        <w:rPr>
+          <w:rFonts w:ascii="Times New Roman" w:eastAsia="Times New Roman" w:hAnsi="Times New Roman" w:cs="Times New Roman"/>
+        </w:rPr>
+        <w:t>differently, and</w:t>
+      </w:r>
+      <w:r>
+        <w:rPr>
+          <w:rFonts w:ascii="Times New Roman" w:eastAsia="Times New Roman" w:hAnsi="Times New Roman" w:cs="Times New Roman"/>
+        </w:rPr>
+        <w:t xml:space="preserve"> </w:t>
+      </w:r>
+      <w:r>
+        <w:rPr>
+          <w:rFonts w:ascii="Times New Roman" w:eastAsia="Times New Roman" w:hAnsi="Times New Roman" w:cs="Times New Roman"/>
+        </w:rPr>
+        <w:t xml:space="preserve">these </w:t>
+      </w:r>
+      <w:r>
+        <w:rPr>
+          <w:rFonts w:ascii="Times New Roman" w:eastAsia="Times New Roman" w:hAnsi="Times New Roman" w:cs="Times New Roman"/>
+        </w:rPr>
+        <w:t xml:space="preserve">effects were </w:t>
       </w:r>
       <w:r>
         <w:rPr>
@@ -11918,26 +12138,63 @@
       <w:r>
         <w:rPr>
           <w:rFonts w:ascii="Times New Roman" w:eastAsia="Times New Roman" w:hAnsi="Times New Roman" w:cs="Times New Roman"/>
-        </w:rPr>
-        <w:t xml:space="preserve">). Where quaking aspen is predominant, increasing </w:t>
-      </w:r>
-      <w:r>
-        <w:rPr>
-          <w:rFonts w:ascii="Times New Roman" w:eastAsia="Times New Roman" w:hAnsi="Times New Roman" w:cs="Times New Roman"/>
-        </w:rPr>
-        <w:t>proportional</w:t>
-      </w:r>
-      <w:r>
-        <w:rPr>
-          <w:rFonts w:ascii="Times New Roman" w:eastAsia="Times New Roman" w:hAnsi="Times New Roman" w:cs="Times New Roman"/>
-        </w:rPr>
-        <w:t xml:space="preserve"> live </w:t>
-      </w:r>
-      <w:r>
-        <w:rPr>
-          <w:rFonts w:ascii="Times New Roman" w:eastAsia="Times New Roman" w:hAnsi="Times New Roman" w:cs="Times New Roman"/>
-        </w:rPr>
-        <w:t>basal</w:t>
+          <w:b/>
+        </w:rPr>
+        <w:t>, Table SX</w:t>
+      </w:r>
+      <w:r>
+        <w:rPr>
+          <w:rFonts w:ascii="Times New Roman" w:eastAsia="Times New Roman" w:hAnsi="Times New Roman" w:cs="Times New Roman"/>
+        </w:rPr>
+        <w:t xml:space="preserve">). Where aspen </w:t>
+      </w:r>
+      <w:r>
+        <w:rPr>
+          <w:rFonts w:ascii="Times New Roman" w:eastAsia="Times New Roman" w:hAnsi="Times New Roman" w:cs="Times New Roman"/>
+        </w:rPr>
+        <w:t>was</w:t>
+      </w:r>
+      <w:r>
+        <w:rPr>
+          <w:rFonts w:ascii="Times New Roman" w:eastAsia="Times New Roman" w:hAnsi="Times New Roman" w:cs="Times New Roman"/>
+        </w:rPr>
+        <w:t xml:space="preserve"> </w:t>
+      </w:r>
+      <w:r>
+        <w:rPr>
+          <w:rFonts w:ascii="Times New Roman" w:eastAsia="Times New Roman" w:hAnsi="Times New Roman" w:cs="Times New Roman"/>
+        </w:rPr>
+        <w:t xml:space="preserve">the majority </w:t>
+      </w:r>
+      <w:r>
+        <w:rPr>
+          <w:rFonts w:ascii="Times New Roman" w:eastAsia="Times New Roman" w:hAnsi="Times New Roman" w:cs="Times New Roman"/>
+        </w:rPr>
+        <w:t xml:space="preserve">forest </w:t>
+      </w:r>
+      <w:r>
+        <w:rPr>
+          <w:rFonts w:ascii="Times New Roman" w:eastAsia="Times New Roman" w:hAnsi="Times New Roman" w:cs="Times New Roman"/>
+        </w:rPr>
+        <w:t>type</w:t>
+      </w:r>
+      <w:r>
+        <w:rPr>
+          <w:rFonts w:ascii="Times New Roman" w:eastAsia="Times New Roman" w:hAnsi="Times New Roman" w:cs="Times New Roman"/>
+        </w:rPr>
+        <w:t xml:space="preserve">, increasing </w:t>
+      </w:r>
+      <w:r>
+        <w:rPr>
+          <w:rFonts w:ascii="Times New Roman" w:eastAsia="Times New Roman" w:hAnsi="Times New Roman" w:cs="Times New Roman"/>
+        </w:rPr>
+        <w:t>its</w:t>
+      </w:r>
+      <w:r>
+        <w:rPr>
+          <w:rFonts w:ascii="Times New Roman" w:eastAsia="Times New Roman" w:hAnsi="Times New Roman" w:cs="Times New Roman"/>
+        </w:rPr>
+        <w:t xml:space="preserve"> dominance</w:t>
       </w:r>
       <w:r>
         <w:rPr>
@@ -12009,7 +12266,43 @@
         <w:rPr>
           <w:rFonts w:ascii="Times New Roman" w:eastAsia="Times New Roman" w:hAnsi="Times New Roman" w:cs="Times New Roman"/>
         </w:rPr>
-        <w:t>). However, there is a strong VPD-mediating effect, where the influence of aspen dominance on reducing FRP and CBI either diminishes greatly (CBI</w:t>
+        <w:t>) suggesting that more dominant</w:t>
+      </w:r>
+      <w:r>
+        <w:rPr>
+          <w:rFonts w:ascii="Times New Roman" w:eastAsia="Times New Roman" w:hAnsi="Times New Roman" w:cs="Times New Roman"/>
+        </w:rPr>
+        <w:t xml:space="preserve"> or pure</w:t>
+      </w:r>
+      <w:r>
+        <w:rPr>
+          <w:rFonts w:ascii="Times New Roman" w:eastAsia="Times New Roman" w:hAnsi="Times New Roman" w:cs="Times New Roman"/>
+        </w:rPr>
+        <w:t xml:space="preserve"> stands </w:t>
+      </w:r>
+      <w:r>
+        <w:rPr>
+          <w:rFonts w:ascii="Times New Roman" w:eastAsia="Times New Roman" w:hAnsi="Times New Roman" w:cs="Times New Roman"/>
+        </w:rPr>
+        <w:t>have a greater influence on moderating fire activity</w:t>
+      </w:r>
+      <w:r>
+        <w:rPr>
+          <w:rFonts w:ascii="Times New Roman" w:eastAsia="Times New Roman" w:hAnsi="Times New Roman" w:cs="Times New Roman"/>
+        </w:rPr>
+        <w:t xml:space="preserve">. However, there is a strong VPD-mediating effect, where the influence of </w:t>
+      </w:r>
+      <w:r>
+        <w:rPr>
+          <w:rFonts w:ascii="Times New Roman" w:eastAsia="Times New Roman" w:hAnsi="Times New Roman" w:cs="Times New Roman"/>
+        </w:rPr>
+        <w:t xml:space="preserve">greater </w:t>
+      </w:r>
+      <w:r>
+        <w:rPr>
+          <w:rFonts w:ascii="Times New Roman" w:eastAsia="Times New Roman" w:hAnsi="Times New Roman" w:cs="Times New Roman"/>
+        </w:rPr>
+        <w:t>aspen dominance either diminishes greatly (CBI</w:t>
       </w:r>
       <w:r>
         <w:rPr>
@@ -12034,7 +12327,19 @@
         <w:rPr>
           <w:rFonts w:ascii="Times New Roman" w:eastAsia="Times New Roman" w:hAnsi="Times New Roman" w:cs="Times New Roman"/>
         </w:rPr>
-        <w:t>) or becomes slightly positive (FRP</w:t>
+        <w:t>) or becomes slightly positive</w:t>
+      </w:r>
+      <w:r>
+        <w:rPr>
+          <w:rFonts w:ascii="Times New Roman" w:eastAsia="Times New Roman" w:hAnsi="Times New Roman" w:cs="Times New Roman"/>
+        </w:rPr>
+        <w:t xml:space="preserve"> with a non-significant effect</w:t>
+      </w:r>
+      <w:r>
+        <w:rPr>
+          <w:rFonts w:ascii="Times New Roman" w:eastAsia="Times New Roman" w:hAnsi="Times New Roman" w:cs="Times New Roman"/>
+        </w:rPr>
+        <w:t xml:space="preserve"> (FRP</w:t>
       </w:r>
       <w:r>
         <w:rPr>
@@ -12059,57 +12364,327 @@
         <w:rPr>
           <w:rFonts w:ascii="Times New Roman" w:eastAsia="Times New Roman" w:hAnsi="Times New Roman" w:cs="Times New Roman"/>
         </w:rPr>
-        <w:t xml:space="preserve">). In both cases, the credible intervals for the VPD-mediated effect slightly overlap zero, indicating a </w:t>
-      </w:r>
-      <w:r>
-        <w:rPr>
-          <w:rFonts w:ascii="Times New Roman" w:eastAsia="Times New Roman" w:hAnsi="Times New Roman" w:cs="Times New Roman"/>
-        </w:rPr>
-        <w:t>non-significant effect</w:t>
-      </w:r>
-      <w:r>
-        <w:rPr>
-          <w:rFonts w:ascii="Times New Roman" w:eastAsia="Times New Roman" w:hAnsi="Times New Roman" w:cs="Times New Roman"/>
-        </w:rPr>
-        <w:t xml:space="preserve">. Similarly, in lodgepole-predominant grids the effect of increasing aspen dominance on FRP was significant and negative, with a moderate diminishing influence of VPD-mediation. Conversely, in spruce-fir, ponderosa, and pinyon-juniper predominant grids, the VPD-mediating effect on FRP and CBI </w:t>
-      </w:r>
-      <w:r>
-        <w:rPr>
-          <w:rFonts w:ascii="Times New Roman" w:eastAsia="Times New Roman" w:hAnsi="Times New Roman" w:cs="Times New Roman"/>
-        </w:rPr>
-        <w:t>improved</w:t>
-      </w:r>
-      <w:r>
-        <w:rPr>
-          <w:rFonts w:ascii="Times New Roman" w:eastAsia="Times New Roman" w:hAnsi="Times New Roman" w:cs="Times New Roman"/>
-        </w:rPr>
-        <w:t xml:space="preserve"> the effect of aspen dominance (</w:t>
+        <w:t xml:space="preserve">). </w:t>
+      </w:r>
+      <w:r>
+        <w:rPr>
+          <w:rFonts w:ascii="Times New Roman" w:eastAsia="Times New Roman" w:hAnsi="Times New Roman" w:cs="Times New Roman"/>
+        </w:rPr>
+        <w:t>In</w:t>
+      </w:r>
+      <w:r>
+        <w:rPr>
+          <w:rFonts w:ascii="Times New Roman" w:eastAsia="Times New Roman" w:hAnsi="Times New Roman" w:cs="Times New Roman"/>
+        </w:rPr>
+        <w:t xml:space="preserve"> lodgepole</w:t>
+      </w:r>
+      <w:r>
+        <w:rPr>
+          <w:rFonts w:ascii="Times New Roman" w:eastAsia="Times New Roman" w:hAnsi="Times New Roman" w:cs="Times New Roman"/>
+        </w:rPr>
+        <w:t xml:space="preserve"> forests,</w:t>
+      </w:r>
+      <w:r>
+        <w:rPr>
+          <w:rFonts w:ascii="Times New Roman" w:eastAsia="Times New Roman" w:hAnsi="Times New Roman" w:cs="Times New Roman"/>
+        </w:rPr>
+        <w:t xml:space="preserve"> the effect of increasing aspen dominance </w:t>
+      </w:r>
+      <w:r>
+        <w:rPr>
+          <w:rFonts w:ascii="Times New Roman" w:eastAsia="Times New Roman" w:hAnsi="Times New Roman" w:cs="Times New Roman"/>
+        </w:rPr>
+        <w:t>o</w:t>
+      </w:r>
+      <w:r>
+        <w:rPr>
+          <w:rFonts w:ascii="Times New Roman" w:eastAsia="Times New Roman" w:hAnsi="Times New Roman" w:cs="Times New Roman"/>
+        </w:rPr>
+        <w:t xml:space="preserve">n </w:t>
+      </w:r>
+      <w:r>
+        <w:rPr>
+          <w:rFonts w:ascii="Times New Roman" w:eastAsia="Times New Roman" w:hAnsi="Times New Roman" w:cs="Times New Roman"/>
+        </w:rPr>
+        <w:t xml:space="preserve">FRPc </w:t>
+      </w:r>
+      <w:r>
+        <w:rPr>
+          <w:rFonts w:ascii="Times New Roman" w:eastAsia="Times New Roman" w:hAnsi="Times New Roman" w:cs="Times New Roman"/>
+        </w:rPr>
+        <w:t>was significant and negative, with</w:t>
+      </w:r>
+      <w:r>
+        <w:rPr>
+          <w:rFonts w:ascii="Times New Roman" w:eastAsia="Times New Roman" w:hAnsi="Times New Roman" w:cs="Times New Roman"/>
+        </w:rPr>
+        <w:t xml:space="preserve"> only</w:t>
+      </w:r>
+      <w:r>
+        <w:rPr>
+          <w:rFonts w:ascii="Times New Roman" w:eastAsia="Times New Roman" w:hAnsi="Times New Roman" w:cs="Times New Roman"/>
+        </w:rPr>
+        <w:t xml:space="preserve"> a moderate diminishing influence of VPD-mediation</w:t>
+      </w:r>
+      <w:r>
+        <w:rPr>
+          <w:rFonts w:ascii="Times New Roman" w:eastAsia="Times New Roman" w:hAnsi="Times New Roman" w:cs="Times New Roman"/>
+        </w:rPr>
+        <w:t xml:space="preserve"> (</w:t>
+      </w:r>
+      <w:r>
+        <w:rPr>
+          <w:rFonts w:ascii="Times New Roman" w:eastAsia="Times New Roman" w:hAnsi="Times New Roman" w:cs="Times New Roman"/>
+        </w:rPr>
+        <w:t>+</w:t>
+      </w:r>
+      <w:r>
+        <w:rPr>
+          <w:rFonts w:ascii="Times New Roman" w:eastAsia="Times New Roman" w:hAnsi="Times New Roman" w:cs="Times New Roman"/>
+        </w:rPr>
+        <w:t xml:space="preserve">X% effect </w:t>
+      </w:r>
+      <w:r>
+        <w:rPr>
+          <w:rFonts w:ascii="Times New Roman" w:eastAsia="Times New Roman" w:hAnsi="Times New Roman" w:cs="Times New Roman"/>
+        </w:rPr>
+        <w:t>towards zero effect</w:t>
+      </w:r>
+      <w:r>
+        <w:rPr>
+          <w:rFonts w:ascii="Times New Roman" w:eastAsia="Times New Roman" w:hAnsi="Times New Roman" w:cs="Times New Roman"/>
+        </w:rPr>
+        <w:t>)</w:t>
+      </w:r>
+      <w:r>
+        <w:rPr>
+          <w:rFonts w:ascii="Times New Roman" w:eastAsia="Times New Roman" w:hAnsi="Times New Roman" w:cs="Times New Roman"/>
+        </w:rPr>
+        <w:t>.</w:t>
+      </w:r>
+      <w:r>
+        <w:rPr>
+          <w:rFonts w:ascii="Times New Roman" w:eastAsia="Times New Roman" w:hAnsi="Times New Roman" w:cs="Times New Roman"/>
+        </w:rPr>
+        <w:t xml:space="preserve"> The influence of aspen dominance was strongest in lodgepole forests for FRPc</w:t>
+      </w:r>
+      <w:r>
+        <w:rPr>
+          <w:rFonts w:ascii="Times New Roman" w:eastAsia="Times New Roman" w:hAnsi="Times New Roman" w:cs="Times New Roman"/>
+        </w:rPr>
+        <w:t xml:space="preserve"> and weaker for CBIbc</w:t>
+      </w:r>
+      <w:r>
+        <w:rPr>
+          <w:rFonts w:ascii="Times New Roman" w:eastAsia="Times New Roman" w:hAnsi="Times New Roman" w:cs="Times New Roman"/>
+        </w:rPr>
+        <w:t xml:space="preserve"> where only VPD-mediation showed a significant</w:t>
+      </w:r>
+      <w:r>
+        <w:rPr>
+          <w:rFonts w:ascii="Times New Roman" w:eastAsia="Times New Roman" w:hAnsi="Times New Roman" w:cs="Times New Roman"/>
+        </w:rPr>
+        <w:t xml:space="preserve"> but weak</w:t>
+      </w:r>
+      <w:r>
+        <w:rPr>
+          <w:rFonts w:ascii="Times New Roman" w:eastAsia="Times New Roman" w:hAnsi="Times New Roman" w:cs="Times New Roman"/>
+        </w:rPr>
+        <w:t xml:space="preserve"> signal for reducing burn severity in lodgepole forests</w:t>
+      </w:r>
+      <w:r>
+        <w:rPr>
+          <w:rFonts w:ascii="Times New Roman" w:eastAsia="Times New Roman" w:hAnsi="Times New Roman" w:cs="Times New Roman"/>
+        </w:rPr>
+        <w:t>.</w:t>
+      </w:r>
+      <w:r>
+        <w:rPr>
+          <w:rFonts w:ascii="Times New Roman" w:eastAsia="Times New Roman" w:hAnsi="Times New Roman" w:cs="Times New Roman"/>
+        </w:rPr>
+        <w:t xml:space="preserve"> </w:t>
+      </w:r>
+      <w:r>
+        <w:rPr>
+          <w:rFonts w:ascii="Times New Roman" w:eastAsia="Times New Roman" w:hAnsi="Times New Roman" w:cs="Times New Roman"/>
+        </w:rPr>
+        <w:t>In</w:t>
+      </w:r>
+      <w:r>
+        <w:rPr>
+          <w:rFonts w:ascii="Times New Roman" w:eastAsia="Times New Roman" w:hAnsi="Times New Roman" w:cs="Times New Roman"/>
+        </w:rPr>
+        <w:t xml:space="preserve"> spruce-fir, ponderosa,</w:t>
+      </w:r>
+      <w:r>
+        <w:rPr>
+          <w:rFonts w:ascii="Times New Roman" w:eastAsia="Times New Roman" w:hAnsi="Times New Roman" w:cs="Times New Roman"/>
+        </w:rPr>
+        <w:t xml:space="preserve"> Douglas-fir,</w:t>
+      </w:r>
+      <w:r>
+        <w:rPr>
+          <w:rFonts w:ascii="Times New Roman" w:eastAsia="Times New Roman" w:hAnsi="Times New Roman" w:cs="Times New Roman"/>
+        </w:rPr>
+        <w:t xml:space="preserve"> and pinyon-juniper, </w:t>
+      </w:r>
+      <w:r>
+        <w:rPr>
+          <w:rFonts w:ascii="Times New Roman" w:eastAsia="Times New Roman" w:hAnsi="Times New Roman" w:cs="Times New Roman"/>
+        </w:rPr>
+        <w:t>increasing aspen dominance</w:t>
+      </w:r>
+      <w:r>
+        <w:rPr>
+          <w:rFonts w:ascii="Times New Roman" w:eastAsia="Times New Roman" w:hAnsi="Times New Roman" w:cs="Times New Roman"/>
+        </w:rPr>
+        <w:t xml:space="preserve"> showed </w:t>
+      </w:r>
+      <w:r>
+        <w:rPr>
+          <w:rFonts w:ascii="Times New Roman" w:eastAsia="Times New Roman" w:hAnsi="Times New Roman" w:cs="Times New Roman"/>
+        </w:rPr>
+        <w:t xml:space="preserve">either </w:t>
+      </w:r>
+      <w:r>
+        <w:rPr>
+          <w:rFonts w:ascii="Times New Roman" w:eastAsia="Times New Roman" w:hAnsi="Times New Roman" w:cs="Times New Roman"/>
+        </w:rPr>
+        <w:t>a positive</w:t>
+      </w:r>
+      <w:r>
+        <w:rPr>
+          <w:rFonts w:ascii="Times New Roman" w:eastAsia="Times New Roman" w:hAnsi="Times New Roman" w:cs="Times New Roman"/>
+        </w:rPr>
+        <w:t xml:space="preserve"> </w:t>
+      </w:r>
+      <w:r>
+        <w:rPr>
+          <w:rFonts w:ascii="Times New Roman" w:eastAsia="Times New Roman" w:hAnsi="Times New Roman" w:cs="Times New Roman"/>
+        </w:rPr>
+        <w:t>or non-significant</w:t>
+      </w:r>
+      <w:r>
+        <w:rPr>
+          <w:rFonts w:ascii="Times New Roman" w:eastAsia="Times New Roman" w:hAnsi="Times New Roman" w:cs="Times New Roman"/>
+        </w:rPr>
+        <w:t xml:space="preserve"> effect</w:t>
+      </w:r>
+      <w:r>
+        <w:rPr>
+          <w:rFonts w:ascii="Times New Roman" w:eastAsia="Times New Roman" w:hAnsi="Times New Roman" w:cs="Times New Roman"/>
+        </w:rPr>
+        <w:t xml:space="preserve"> </w:t>
+      </w:r>
+      <w:r>
+        <w:rPr>
+          <w:rFonts w:ascii="Times New Roman" w:eastAsia="Times New Roman" w:hAnsi="Times New Roman" w:cs="Times New Roman"/>
+        </w:rPr>
+        <w:t>on FRPc</w:t>
+      </w:r>
+      <w:r>
+        <w:rPr>
+          <w:rFonts w:ascii="Times New Roman" w:eastAsia="Times New Roman" w:hAnsi="Times New Roman" w:cs="Times New Roman"/>
+        </w:rPr>
+        <w:t xml:space="preserve"> </w:t>
       </w:r>
       <w:r>
         <w:rPr>
           <w:rFonts w:ascii="Times New Roman" w:eastAsia="Times New Roman" w:hAnsi="Times New Roman" w:cs="Times New Roman"/>
           <w:i/>
-        </w:rPr>
-        <w:t>i.e.</w:t>
-      </w:r>
-      <w:r>
-        <w:rPr>
-          <w:rFonts w:ascii="Times New Roman" w:eastAsia="Times New Roman" w:hAnsi="Times New Roman" w:cs="Times New Roman"/>
-        </w:rPr>
-        <w:t xml:space="preserve">, decreasing effect, reduction in the response variables). In ponderosa-dominated grids, aspen dominance tends to decrease CBI </w:t>
-      </w:r>
-      <w:r>
-        <w:rPr>
-          <w:rFonts w:ascii="Times New Roman" w:eastAsia="Times New Roman" w:hAnsi="Times New Roman" w:cs="Times New Roman"/>
-          <w:i/>
-        </w:rPr>
-        <w:t>only</w:t>
-      </w:r>
-      <w:r>
-        <w:rPr>
-          <w:rFonts w:ascii="Times New Roman" w:eastAsia="Times New Roman" w:hAnsi="Times New Roman" w:cs="Times New Roman"/>
-        </w:rPr>
-        <w:t xml:space="preserve"> when mediated by VPD, whereas it has a slight positive effect without mediation. The same is true for spruce-fir dominant grids and the effect on FRP. For pinyon-juniper and mixed-conifer predominant grids, which are relatively rare (</w:t>
+          <w:iCs/>
+        </w:rPr>
+        <w:t>without</w:t>
+      </w:r>
+      <w:r>
+        <w:rPr>
+          <w:rFonts w:ascii="Times New Roman" w:eastAsia="Times New Roman" w:hAnsi="Times New Roman" w:cs="Times New Roman"/>
+        </w:rPr>
+        <w:t xml:space="preserve"> VPD-mediation. However, this effect</w:t>
+      </w:r>
+      <w:r>
+        <w:rPr>
+          <w:rFonts w:ascii="Times New Roman" w:eastAsia="Times New Roman" w:hAnsi="Times New Roman" w:cs="Times New Roman"/>
+        </w:rPr>
+        <w:t xml:space="preserve"> on FRPc</w:t>
+      </w:r>
+      <w:r>
+        <w:rPr>
+          <w:rFonts w:ascii="Times New Roman" w:eastAsia="Times New Roman" w:hAnsi="Times New Roman" w:cs="Times New Roman"/>
+        </w:rPr>
+        <w:t xml:space="preserve"> </w:t>
+      </w:r>
+      <w:r>
+        <w:rPr>
+          <w:rFonts w:ascii="Times New Roman" w:eastAsia="Times New Roman" w:hAnsi="Times New Roman" w:cs="Times New Roman"/>
+        </w:rPr>
+        <w:t>became</w:t>
+      </w:r>
+      <w:r>
+        <w:rPr>
+          <w:rFonts w:ascii="Times New Roman" w:eastAsia="Times New Roman" w:hAnsi="Times New Roman" w:cs="Times New Roman"/>
+        </w:rPr>
+        <w:t xml:space="preserve"> negative and significant for ponderosa</w:t>
+      </w:r>
+      <w:r>
+        <w:rPr>
+          <w:rFonts w:ascii="Times New Roman" w:eastAsia="Times New Roman" w:hAnsi="Times New Roman" w:cs="Times New Roman"/>
+        </w:rPr>
+        <w:t xml:space="preserve">, Douglas-fir </w:t>
+      </w:r>
+      <w:r>
+        <w:rPr>
+          <w:rFonts w:ascii="Times New Roman" w:eastAsia="Times New Roman" w:hAnsi="Times New Roman" w:cs="Times New Roman"/>
+        </w:rPr>
+        <w:t xml:space="preserve">and pinon-juniper when interacting with VPD, suggesting that as fire weather </w:t>
+      </w:r>
+      <w:r>
+        <w:rPr>
+          <w:rFonts w:ascii="Times New Roman" w:eastAsia="Times New Roman" w:hAnsi="Times New Roman" w:cs="Times New Roman"/>
+        </w:rPr>
+        <w:t>was</w:t>
+      </w:r>
+      <w:r>
+        <w:rPr>
+          <w:rFonts w:ascii="Times New Roman" w:eastAsia="Times New Roman" w:hAnsi="Times New Roman" w:cs="Times New Roman"/>
+        </w:rPr>
+        <w:t xml:space="preserve"> more extreme aspen dominance had a larger effect on reducing</w:t>
+      </w:r>
+      <w:r>
+        <w:rPr>
+          <w:rFonts w:ascii="Times New Roman" w:eastAsia="Times New Roman" w:hAnsi="Times New Roman" w:cs="Times New Roman"/>
+        </w:rPr>
+        <w:t xml:space="preserve"> fire activity</w:t>
+      </w:r>
+      <w:r>
+        <w:rPr>
+          <w:rFonts w:ascii="Times New Roman" w:eastAsia="Times New Roman" w:hAnsi="Times New Roman" w:cs="Times New Roman"/>
+        </w:rPr>
+        <w:t xml:space="preserve"> in these forest types</w:t>
+      </w:r>
+      <w:r>
+        <w:rPr>
+          <w:rFonts w:ascii="Times New Roman" w:eastAsia="Times New Roman" w:hAnsi="Times New Roman" w:cs="Times New Roman"/>
+        </w:rPr>
+        <w:t>.</w:t>
+      </w:r>
+      <w:r>
+        <w:rPr>
+          <w:rFonts w:ascii="Times New Roman" w:eastAsia="Times New Roman" w:hAnsi="Times New Roman" w:cs="Times New Roman"/>
+        </w:rPr>
+        <w:t xml:space="preserve"> This influence was pronounced, with -X-X% reduction in FRPc in ponderosa forests when interacting with VPD</w:t>
+      </w:r>
+      <w:r>
+        <w:rPr>
+          <w:rFonts w:ascii="Times New Roman" w:eastAsia="Times New Roman" w:hAnsi="Times New Roman" w:cs="Times New Roman"/>
+        </w:rPr>
+        <w:t>, for example</w:t>
+      </w:r>
+      <w:r>
+        <w:rPr>
+          <w:rFonts w:ascii="Times New Roman" w:eastAsia="Times New Roman" w:hAnsi="Times New Roman" w:cs="Times New Roman"/>
+        </w:rPr>
+        <w:t xml:space="preserve"> (</w:t>
       </w:r>
       <w:r>
         <w:rPr>
@@ -12117,13 +12692,219 @@
           <w:b/>
           <w:bCs/>
         </w:rPr>
+        <w:t>Table SX</w:t>
+      </w:r>
+      <w:r>
+        <w:rPr>
+          <w:rFonts w:ascii="Times New Roman" w:eastAsia="Times New Roman" w:hAnsi="Times New Roman" w:cs="Times New Roman"/>
+        </w:rPr>
+        <w:t>)</w:t>
+      </w:r>
+      <w:r>
+        <w:rPr>
+          <w:rFonts w:ascii="Times New Roman" w:eastAsia="Times New Roman" w:hAnsi="Times New Roman" w:cs="Times New Roman"/>
+        </w:rPr>
+        <w:t>.</w:t>
+      </w:r>
+      <w:r>
+        <w:rPr>
+          <w:rFonts w:ascii="Times New Roman" w:eastAsia="Times New Roman" w:hAnsi="Times New Roman" w:cs="Times New Roman"/>
+        </w:rPr>
+        <w:t xml:space="preserve"> In spruce-fir</w:t>
+      </w:r>
+      <w:r>
+        <w:rPr>
+          <w:rFonts w:ascii="Times New Roman" w:eastAsia="Times New Roman" w:hAnsi="Times New Roman" w:cs="Times New Roman"/>
+        </w:rPr>
+        <w:t xml:space="preserve"> forests</w:t>
+      </w:r>
+      <w:r>
+        <w:rPr>
+          <w:rFonts w:ascii="Times New Roman" w:eastAsia="Times New Roman" w:hAnsi="Times New Roman" w:cs="Times New Roman"/>
+        </w:rPr>
+        <w:t xml:space="preserve">, </w:t>
+      </w:r>
+      <w:r>
+        <w:rPr>
+          <w:rFonts w:ascii="Times New Roman" w:eastAsia="Times New Roman" w:hAnsi="Times New Roman" w:cs="Times New Roman"/>
+        </w:rPr>
+        <w:t xml:space="preserve">VPD-mediation </w:t>
+      </w:r>
+      <w:r>
+        <w:rPr>
+          <w:rFonts w:ascii="Times New Roman" w:eastAsia="Times New Roman" w:hAnsi="Times New Roman" w:cs="Times New Roman"/>
+        </w:rPr>
+        <w:t>moved</w:t>
+      </w:r>
+      <w:r>
+        <w:rPr>
+          <w:rFonts w:ascii="Times New Roman" w:eastAsia="Times New Roman" w:hAnsi="Times New Roman" w:cs="Times New Roman"/>
+        </w:rPr>
+        <w:t xml:space="preserve"> the influence of aspen dominance to a non-significant effect</w:t>
+      </w:r>
+      <w:r>
+        <w:rPr>
+          <w:rFonts w:ascii="Times New Roman" w:eastAsia="Times New Roman" w:hAnsi="Times New Roman" w:cs="Times New Roman"/>
+        </w:rPr>
+        <w:t xml:space="preserve"> on FRPc,</w:t>
+      </w:r>
+      <w:r>
+        <w:rPr>
+          <w:rFonts w:ascii="Times New Roman" w:eastAsia="Times New Roman" w:hAnsi="Times New Roman" w:cs="Times New Roman"/>
+        </w:rPr>
+        <w:t xml:space="preserve"> demonstrating </w:t>
+      </w:r>
+      <w:r>
+        <w:rPr>
+          <w:rFonts w:ascii="Times New Roman" w:eastAsia="Times New Roman" w:hAnsi="Times New Roman" w:cs="Times New Roman"/>
+        </w:rPr>
+        <w:t>a</w:t>
+      </w:r>
+      <w:r>
+        <w:rPr>
+          <w:rFonts w:ascii="Times New Roman" w:eastAsia="Times New Roman" w:hAnsi="Times New Roman" w:cs="Times New Roman"/>
+        </w:rPr>
+        <w:t xml:space="preserve"> </w:t>
+      </w:r>
+      <w:r>
+        <w:rPr>
+          <w:rFonts w:ascii="Times New Roman" w:eastAsia="Times New Roman" w:hAnsi="Times New Roman" w:cs="Times New Roman"/>
+        </w:rPr>
+        <w:t>lack of evidence for aspen moderation</w:t>
+      </w:r>
+      <w:r>
+        <w:rPr>
+          <w:rFonts w:ascii="Times New Roman" w:eastAsia="Times New Roman" w:hAnsi="Times New Roman" w:cs="Times New Roman"/>
+        </w:rPr>
+        <w:t xml:space="preserve"> in this forest type</w:t>
+      </w:r>
+      <w:r>
+        <w:rPr>
+          <w:rFonts w:ascii="Times New Roman" w:eastAsia="Times New Roman" w:hAnsi="Times New Roman" w:cs="Times New Roman"/>
+        </w:rPr>
+        <w:t>.</w:t>
+      </w:r>
+      <w:r>
+        <w:rPr>
+          <w:rFonts w:ascii="Times New Roman" w:eastAsia="Times New Roman" w:hAnsi="Times New Roman" w:cs="Times New Roman"/>
+        </w:rPr>
+        <w:t xml:space="preserve"> </w:t>
+      </w:r>
+      <w:r>
+        <w:rPr>
+          <w:rFonts w:ascii="Times New Roman" w:eastAsia="Times New Roman" w:hAnsi="Times New Roman" w:cs="Times New Roman"/>
+        </w:rPr>
+        <w:t xml:space="preserve">In the case of CBIbc, spruce-fir forests </w:t>
+      </w:r>
+      <w:r>
+        <w:rPr>
+          <w:rFonts w:ascii="Times New Roman" w:eastAsia="Times New Roman" w:hAnsi="Times New Roman" w:cs="Times New Roman"/>
+        </w:rPr>
+        <w:t xml:space="preserve">did </w:t>
+      </w:r>
+      <w:r>
+        <w:rPr>
+          <w:rFonts w:ascii="Times New Roman" w:eastAsia="Times New Roman" w:hAnsi="Times New Roman" w:cs="Times New Roman"/>
+        </w:rPr>
+        <w:t>benefit from aspen dominance</w:t>
+      </w:r>
+      <w:r>
+        <w:rPr>
+          <w:rFonts w:ascii="Times New Roman" w:eastAsia="Times New Roman" w:hAnsi="Times New Roman" w:cs="Times New Roman"/>
+        </w:rPr>
+        <w:t>,</w:t>
+      </w:r>
+      <w:r>
+        <w:rPr>
+          <w:rFonts w:ascii="Times New Roman" w:eastAsia="Times New Roman" w:hAnsi="Times New Roman" w:cs="Times New Roman"/>
+        </w:rPr>
+        <w:t xml:space="preserve"> </w:t>
+      </w:r>
+      <w:r>
+        <w:rPr>
+          <w:rFonts w:ascii="Times New Roman" w:eastAsia="Times New Roman" w:hAnsi="Times New Roman" w:cs="Times New Roman"/>
+        </w:rPr>
+        <w:t xml:space="preserve">with a reduction by X% in burn severity </w:t>
+      </w:r>
+      <w:r>
+        <w:rPr>
+          <w:rFonts w:ascii="Times New Roman" w:eastAsia="Times New Roman" w:hAnsi="Times New Roman" w:cs="Times New Roman"/>
+        </w:rPr>
+        <w:t>for every unit increase in aspen dominance</w:t>
+      </w:r>
+      <w:r>
+        <w:rPr>
+          <w:rFonts w:ascii="Times New Roman" w:eastAsia="Times New Roman" w:hAnsi="Times New Roman" w:cs="Times New Roman"/>
+        </w:rPr>
+        <w:t xml:space="preserve"> (X% with VPD-mediation).</w:t>
+      </w:r>
+      <w:r>
+        <w:rPr>
+          <w:rFonts w:ascii="Times New Roman" w:eastAsia="Times New Roman" w:hAnsi="Times New Roman" w:cs="Times New Roman"/>
+        </w:rPr>
+        <w:t xml:space="preserve"> </w:t>
+      </w:r>
+      <w:r>
+        <w:rPr>
+          <w:rFonts w:ascii="Times New Roman" w:eastAsia="Times New Roman" w:hAnsi="Times New Roman" w:cs="Times New Roman"/>
+        </w:rPr>
+        <w:t xml:space="preserve">For </w:t>
+      </w:r>
+      <w:r>
+        <w:rPr>
+          <w:rFonts w:ascii="Times New Roman" w:eastAsia="Times New Roman" w:hAnsi="Times New Roman" w:cs="Times New Roman"/>
+        </w:rPr>
+        <w:t>Gambel oak</w:t>
+      </w:r>
+      <w:r>
+        <w:rPr>
+          <w:rFonts w:ascii="Times New Roman" w:eastAsia="Times New Roman" w:hAnsi="Times New Roman" w:cs="Times New Roman"/>
+        </w:rPr>
+        <w:t xml:space="preserve"> and white fir</w:t>
+      </w:r>
+      <w:r>
+        <w:rPr>
+          <w:rFonts w:ascii="Times New Roman" w:eastAsia="Times New Roman" w:hAnsi="Times New Roman" w:cs="Times New Roman"/>
+        </w:rPr>
+        <w:t>, which are relatively rare</w:t>
+      </w:r>
+      <w:r>
+        <w:rPr>
+          <w:rFonts w:ascii="Times New Roman" w:eastAsia="Times New Roman" w:hAnsi="Times New Roman" w:cs="Times New Roman"/>
+        </w:rPr>
+        <w:t xml:space="preserve"> in the sample</w:t>
+      </w:r>
+      <w:r>
+        <w:rPr>
+          <w:rFonts w:ascii="Times New Roman" w:eastAsia="Times New Roman" w:hAnsi="Times New Roman" w:cs="Times New Roman"/>
+        </w:rPr>
+        <w:t xml:space="preserve"> (</w:t>
+      </w:r>
+      <w:r>
+        <w:rPr>
+          <w:rFonts w:ascii="Times New Roman" w:eastAsia="Times New Roman" w:hAnsi="Times New Roman" w:cs="Times New Roman"/>
+          <w:b/>
+          <w:bCs/>
+        </w:rPr>
         <w:t>Figure S1</w:t>
       </w:r>
       <w:r>
         <w:rPr>
           <w:rFonts w:ascii="Times New Roman" w:eastAsia="Times New Roman" w:hAnsi="Times New Roman" w:cs="Times New Roman"/>
         </w:rPr>
-        <w:t>), the effects of aspen dominance exhibited extreme credible intervals overlapping zero for the FRP models. These forest types rarely co-occur with aspen in great proportions (</w:t>
+        <w:t xml:space="preserve">), the effects of aspen dominance exhibited extreme credible intervals </w:t>
+      </w:r>
+      <w:r>
+        <w:rPr>
+          <w:rFonts w:ascii="Times New Roman" w:eastAsia="Times New Roman" w:hAnsi="Times New Roman" w:cs="Times New Roman"/>
+        </w:rPr>
+        <w:t>for both</w:t>
+      </w:r>
+      <w:r>
+        <w:rPr>
+          <w:rFonts w:ascii="Times New Roman" w:eastAsia="Times New Roman" w:hAnsi="Times New Roman" w:cs="Times New Roman"/>
+        </w:rPr>
+        <w:t xml:space="preserve"> models. These forest types rarely co-occur with aspen in great proportions (</w:t>
       </w:r>
       <w:r>
         <w:rPr>
@@ -12136,7 +12917,7 @@
         <w:rPr>
           <w:rFonts w:ascii="Times New Roman" w:eastAsia="Times New Roman" w:hAnsi="Times New Roman" w:cs="Times New Roman"/>
         </w:rPr>
-        <w:t xml:space="preserve">), which helps explain the wide credible intervals and uncertain estimates. Again, the credible intervals were tighter for the CBI model and the CPO was significantly higher (Table S2), suggesting better predictive power for CBI compared to FRP. </w:t>
+        <w:t xml:space="preserve">), which helps explain the wide credible intervals and uncertain estimates. </w:t>
       </w:r>
     </w:p>
     <w:p>
@@ -12324,16 +13105,7 @@
           <w:sz w:val="20"/>
           <w:szCs w:val="20"/>
         </w:rPr>
-        <w:t>VPD</w:t>
-      </w:r>
-      <w:r>
-        <w:rPr>
-          <w:rFonts w:ascii="Times New Roman" w:eastAsia="Times New Roman" w:hAnsi="Times New Roman" w:cs="Times New Roman"/>
-          <w:i/>
-          <w:sz w:val="20"/>
-          <w:szCs w:val="20"/>
-        </w:rPr>
-        <w:t xml:space="preserve"> </w:t>
+        <w:t xml:space="preserve">VPD </w:t>
       </w:r>
       <w:r>
         <w:rPr>

</xml_diff>